<commit_message>
Prepravljen dijagrama klasa prema paternima, final verzija paterna
</commit_message>
<xml_diff>
--- a/Paterni/Strukturalni-i-kreacijski-patterni.docx
+++ b/Paterni/Strukturalni-i-kreacijski-patterni.docx
@@ -920,7 +920,10 @@
         <w:ind w:left="708"/>
       </w:pPr>
       <w:r>
-        <w:t xml:space="preserve">Factory Method omogućava kreiranje objekata na način da podklase odluče koju klase instancirati. To je ostvareno koristeći interfejse jer klase na različite načine implementiraju. </w:t>
+        <w:t>Factory Method omogućava kreiranje objekata na način da podklase odluče koju klase instancirati. To je ostvareno koristeći interfejse jer klase na r</w:t>
+      </w:r>
+      <w:r>
+        <w:t>azličite načine implementiraju metode interfejsa.</w:t>
       </w:r>
     </w:p>
     <w:p>
@@ -946,7 +949,37 @@
         <w:t xml:space="preserve"> zbog broja klasa uključenoj u hijerarhiji. </w:t>
       </w:r>
       <w:r>
-        <w:t xml:space="preserve">Metoda dajStudenta u klasi Studenta u zavisnosti od parametra koji je pobrojanog tipa, vraća neku od klasa izvedenih iz klase Student. </w:t>
+        <w:t xml:space="preserve">Metoda dajStudenta u klasi Studenta u zavisnosti od parametra koji je pobrojanog tipa, vraća </w:t>
+      </w:r>
+      <w:r>
+        <w:t>IStudent</w:t>
+      </w:r>
+      <w:r>
+        <w:t xml:space="preserve">. </w:t>
+      </w:r>
+      <w:r>
+        <w:t>Interfejs IStudent ima metodu posaljiZahtjev koja u slučaju StudentStanovanje će odigrati ulogu produzivanja i razduzivanja smještaja. U klasi StudentZabava rezervaciju termina u sobi za zabavu. StudentHrana – trošenje bonova i StudentBiblioteka – slanje zahtjeva za podizanje knjige.</w:t>
+      </w:r>
+    </w:p>
+    <w:p>
+      <w:pPr>
+        <w:ind w:left="705"/>
+      </w:pPr>
+      <w:r>
+        <w:t>P.S. napisano je i na class diagramu, ali evo i ovdje: klase StudentBiblioteka i StudentHrana u metodi posaljiZahtjev primaju objekte tipa Knjiga i Jelo, respektivno. Zbog toga je stavljen parametar tipa Obj</w:t>
+      </w:r>
+      <w:bookmarkStart w:id="0" w:name="_GoBack"/>
+      <w:bookmarkEnd w:id="0"/>
+      <w:r>
+        <w:t>ect, koji u prve dvije klase neće biti korišten.</w:t>
+      </w:r>
+    </w:p>
+    <w:p>
+      <w:pPr>
+        <w:ind w:left="705"/>
+      </w:pPr>
+      <w:r>
+        <w:t>Moglo je s dvije metode istog imena, ali bi bila jedna prazna u sve 4 klase.</w:t>
       </w:r>
     </w:p>
     <w:p>
@@ -1218,7 +1251,6 @@
         <w:ind w:left="708"/>
       </w:pPr>
       <w:r>
-        <w:lastRenderedPageBreak/>
         <w:t>Imamo klasu StudentStanovanje s potrebnim atributima.</w:t>
       </w:r>
     </w:p>
@@ -1329,8 +1361,6 @@
       <w:pPr>
         <w:ind w:left="600"/>
       </w:pPr>
-      <w:bookmarkStart w:id="0" w:name="_GoBack"/>
-      <w:bookmarkEnd w:id="0"/>
     </w:p>
     <w:p>
       <w:pPr>
@@ -2634,7 +2664,7 @@
   <a:extraClrSchemeLst/>
   <a:extLst>
     <a:ext uri="{05A4C25C-085E-4340-85A3-A5531E510DB2}">
-      <thm15:themeFamily xmlns:thm15="http://schemas.microsoft.com/office/thememl/2012/main" xmlns="" name="Office Theme" id="{62F939B6-93AF-4DB8-9C6B-D6C7DFDC589F}" vid="{4A3C46E8-61CC-4603-A589-7422A47A8E4A}"/>
+      <thm15:themeFamily xmlns="" xmlns:thm15="http://schemas.microsoft.com/office/thememl/2012/main" name="Office Theme" id="{62F939B6-93AF-4DB8-9C6B-D6C7DFDC589F}" vid="{4A3C46E8-61CC-4603-A589-7422A47A8E4A}"/>
     </a:ext>
   </a:extLst>
 </a:theme>
@@ -2645,7 +2675,7 @@
 </file>
 
 <file path=customXml/itemProps1.xml><?xml version="1.0" encoding="utf-8"?>
-<ds:datastoreItem xmlns:ds="http://schemas.openxmlformats.org/officeDocument/2006/customXml" ds:itemID="{BC808B36-5214-40A8-8BEF-B7F9AF5D1D28}">
+<ds:datastoreItem xmlns:ds="http://schemas.openxmlformats.org/officeDocument/2006/customXml" ds:itemID="{13B19F60-557B-4D63-A697-347FFC1D2974}">
   <ds:schemaRefs>
     <ds:schemaRef ds:uri="http://schemas.openxmlformats.org/officeDocument/2006/bibliography"/>
   </ds:schemaRefs>

</xml_diff>

<commit_message>
Izmjene u prethodnoj verziji dokumenta
</commit_message>
<xml_diff>
--- a/Paterni/Strukturalni-i-kreacijski-patterni.docx
+++ b/Paterni/Strukturalni-i-kreacijski-patterni.docx
@@ -1,6 +1,6 @@
 
 <file path=word/document.xml><?xml version="1.0" encoding="utf-8"?>
-<w:document xmlns:wpc="http://schemas.microsoft.com/office/word/2010/wordprocessingCanvas" xmlns:mc="http://schemas.openxmlformats.org/markup-compatibility/2006" xmlns:o="urn:schemas-microsoft-com:office:office" xmlns:r="http://schemas.openxmlformats.org/officeDocument/2006/relationships" xmlns:m="http://schemas.openxmlformats.org/officeDocument/2006/math" xmlns:v="urn:schemas-microsoft-com:vml" xmlns:wp14="http://schemas.microsoft.com/office/word/2010/wordprocessingDrawing" xmlns:wp="http://schemas.openxmlformats.org/drawingml/2006/wordprocessingDrawing" xmlns:w10="urn:schemas-microsoft-com:office:word" xmlns:w="http://schemas.openxmlformats.org/wordprocessingml/2006/main" xmlns:w14="http://schemas.microsoft.com/office/word/2010/wordml" xmlns:wpg="http://schemas.microsoft.com/office/word/2010/wordprocessingGroup" xmlns:wpi="http://schemas.microsoft.com/office/word/2010/wordprocessingInk" xmlns:wne="http://schemas.microsoft.com/office/word/2006/wordml" xmlns:wps="http://schemas.microsoft.com/office/word/2010/wordprocessingShape" mc:Ignorable="w14 wp14">
+<w:document xmlns:wpc="http://schemas.microsoft.com/office/word/2010/wordprocessingCanvas" xmlns:cx="http://schemas.microsoft.com/office/drawing/2014/chartex" xmlns:cx1="http://schemas.microsoft.com/office/drawing/2015/9/8/chartex" xmlns:cx2="http://schemas.microsoft.com/office/drawing/2015/10/21/chartex" xmlns:cx3="http://schemas.microsoft.com/office/drawing/2016/5/9/chartex" xmlns:cx4="http://schemas.microsoft.com/office/drawing/2016/5/10/chartex" xmlns:cx5="http://schemas.microsoft.com/office/drawing/2016/5/11/chartex" xmlns:cx6="http://schemas.microsoft.com/office/drawing/2016/5/12/chartex" xmlns:cx7="http://schemas.microsoft.com/office/drawing/2016/5/13/chartex" xmlns:cx8="http://schemas.microsoft.com/office/drawing/2016/5/14/chartex" xmlns:mc="http://schemas.openxmlformats.org/markup-compatibility/2006" xmlns:aink="http://schemas.microsoft.com/office/drawing/2016/ink" xmlns:am3d="http://schemas.microsoft.com/office/drawing/2017/model3d" xmlns:o="urn:schemas-microsoft-com:office:office" xmlns:r="http://schemas.openxmlformats.org/officeDocument/2006/relationships" xmlns:m="http://schemas.openxmlformats.org/officeDocument/2006/math" xmlns:v="urn:schemas-microsoft-com:vml" xmlns:wp14="http://schemas.microsoft.com/office/word/2010/wordprocessingDrawing" xmlns:wp="http://schemas.openxmlformats.org/drawingml/2006/wordprocessingDrawing" xmlns:w10="urn:schemas-microsoft-com:office:word" xmlns:w="http://schemas.openxmlformats.org/wordprocessingml/2006/main" xmlns:w14="http://schemas.microsoft.com/office/word/2010/wordml" xmlns:w15="http://schemas.microsoft.com/office/word/2012/wordml" xmlns:w16cex="http://schemas.microsoft.com/office/word/2018/wordml/cex" xmlns:w16cid="http://schemas.microsoft.com/office/word/2016/wordml/cid" xmlns:w16="http://schemas.microsoft.com/office/word/2018/wordml" xmlns:w16se="http://schemas.microsoft.com/office/word/2015/wordml/symex" xmlns:wpg="http://schemas.microsoft.com/office/word/2010/wordprocessingGroup" xmlns:wpi="http://schemas.microsoft.com/office/word/2010/wordprocessingInk" xmlns:wne="http://schemas.microsoft.com/office/word/2006/wordml" xmlns:wps="http://schemas.microsoft.com/office/word/2010/wordprocessingShape" mc:Ignorable="w14 w15 w16se w16cid w16 w16cex wp14">
   <w:body>
     <w:p>
       <w:pPr>
@@ -36,7 +36,7 @@
                     <pic:cNvPicPr/>
                   </pic:nvPicPr>
                   <pic:blipFill>
-                    <a:blip r:embed="rId7" cstate="print">
+                    <a:blip r:embed="rId6" cstate="print">
                       <a:extLst>
                         <a:ext uri="{28A0092B-C50C-407E-A947-70E740481C1C}">
                           <a14:useLocalDpi xmlns:a14="http://schemas.microsoft.com/office/drawing/2010/main" val="0"/>
@@ -95,7 +95,7 @@
                     <pic:cNvPicPr/>
                   </pic:nvPicPr>
                   <pic:blipFill>
-                    <a:blip r:embed="rId8" cstate="print">
+                    <a:blip r:embed="rId7" cstate="print">
                       <a:extLst>
                         <a:ext uri="{28A0092B-C50C-407E-A947-70E740481C1C}">
                           <a14:useLocalDpi xmlns:a14="http://schemas.microsoft.com/office/drawing/2010/main" val="0"/>
@@ -695,6 +695,12 @@
       <w:r>
         <w:t xml:space="preserve"> </w:t>
       </w:r>
+      <w:r>
+        <w:t xml:space="preserve">Ovaj pattern bismo mogli iskoristiti ukoliko bismo izmijenili klasu Zahtjev. Prva izmjena bi bila brisanje atributa u klasi jer u tom slučaju nam ne trebaju obrisani atributi. Dalje u klasu zahtjev dodamo metodu za slanje zahtjeva </w:t>
+      </w:r>
+      <w:r>
+        <w:t>koja radi na različite načine u zavisnosti od vrste zahtjeva, tj. šalje zahtjev različitim upraviteljima. Pošto apstraktna klasa Zahtjev nema atributa možemo od nje napraviti interfejs koji će implementirati sve klase koje su bile izvedene iz klase Zahtjev kao i naša kontejnerska klasa StudentskiDom. Na taj način se kreirala hijerarhija objekata i iskoristio composite pattern.</w:t>
+      </w:r>
     </w:p>
     <w:p>
       <w:pPr>
@@ -765,17 +771,17 @@
         <w:ind w:left="708"/>
       </w:pPr>
       <w:r>
-        <w:t>U našem projektu nema nekog razloga za korištenje ovog patterna jer nemamo nekih objekata koji se ponavljaju više puta. Primjera radi, mogli bismo implementirat na sljedeći način. Pretpostavimo da želimo proširiti aplikaciju sa tim da u svakog dijelu studentskog doma imamo razne radnike. Dakle, radnici u kuhinji, u sobi za zabavu, u biblioteci itd. Svaki od upravitelja tih soba bi tada morao evidentirati na neki način zaposlene radnike. Da ne bismo čisto držali listu radnika u svakom upravitelju, mogli bismo u upravitelj klasama držati objekat EvidencijaRadnika. A dalje da ne bismo kod svakog upravitelja ponavljali taj objekat ( i time zadovoljili Flyweight pattern ), možemo napraviti jednu zajedničku klasu EvidencijaRadnika koja bi u sebi mogla držat</w:t>
+        <w:t xml:space="preserve">U našem projektu nema nekog razloga za korištenje ovog patterna jer nemamo nekih objekata koji se ponavljaju više puta. Primjera radi, mogli bismo implementirat na sljedeći način. Pretpostavimo da želimo proširiti aplikaciju sa tim da u svakog dijelu </w:t>
+      </w:r>
+      <w:r>
+        <w:lastRenderedPageBreak/>
+        <w:t>studentskog doma imamo razne radnike. Dakle, radnici u kuhinji, u sobi za zabavu, u biblioteci itd. Svaki od upravitelja tih soba bi tada morao evidentirati na neki način zaposlene radnike. Da ne bismo čisto držali listu radnika u svakom upravitelju, mogli bismo u upravitelj klasama držati objekat EvidencijaRadnika. A dalje da ne bismo kod svakog upravitelja ponavljali taj objekat ( i time zadovoljili Flyweight pattern ), možemo napraviti jednu zajedničku klasu EvidencijaRadnika koja bi u sebi mogla držat</w:t>
       </w:r>
       <w:r>
         <w:t>i</w:t>
       </w:r>
       <w:r>
-        <w:t xml:space="preserve"> listu parova Radnika i broja sobe u kojoj radi. Na osnovu broja sobe se raspoznaje u kojoj sobi </w:t>
-      </w:r>
-      <w:r>
-        <w:lastRenderedPageBreak/>
-        <w:t>radnik radi i tada bi svaka Upravitelj klasa mogla koristiti ovu klasu. Umjesto liste parova, mogli bismo u klasi Radnik dodati atribut broj sobe u kojoj radnik radi, tada bi klasa evidencije radnika morala u sebi držati samo listu radnika.</w:t>
+        <w:t xml:space="preserve"> listu parova Radnika i broja sobe u kojoj radi. Na osnovu broja sobe se raspoznaje u kojoj sobi radnik radi i tada bi svaka Upravitelj klasa mogla koristiti ovu klasu. Umjesto liste parova, mogli bismo u klasi Radnik dodati atribut broj sobe u kojoj radnik radi, tada bi klasa evidencije radnika morala u sebi držati samo listu radnika.</w:t>
       </w:r>
     </w:p>
     <w:p>
@@ -912,6 +918,7 @@
         <w:rPr>
           <w:sz w:val="28"/>
         </w:rPr>
+        <w:lastRenderedPageBreak/>
         <w:t>Factory Method pattern</w:t>
       </w:r>
     </w:p>
@@ -931,7 +938,6 @@
         <w:ind w:left="708"/>
       </w:pPr>
       <w:r>
-        <w:lastRenderedPageBreak/>
         <w:t>Ovo je iskorišteno kod hijerhije Osoba – Student. Klasa Student je naslijeđen</w:t>
       </w:r>
       <w:r>
@@ -966,12 +972,7 @@
         <w:ind w:left="705"/>
       </w:pPr>
       <w:r>
-        <w:t>P.S. napisano je i na class diagramu, ali evo i ovdje: klase StudentBiblioteka i StudentHrana u metodi posaljiZahtjev primaju objekte tipa Knjiga i Jelo, respektivno. Zbog toga je stavljen parametar tipa Obj</w:t>
-      </w:r>
-      <w:bookmarkStart w:id="0" w:name="_GoBack"/>
-      <w:bookmarkEnd w:id="0"/>
-      <w:r>
-        <w:t>ect, koji u prve dvije klase neće biti korišten.</w:t>
+        <w:t>P.S. napisano je i na class diagramu, ali evo i ovdje: klase StudentBiblioteka i StudentHrana u metodi posaljiZahtjev primaju objekte tipa Knjiga i Jelo, respektivno. Zbog toga je stavljen parametar tipa Object, koji u prve dvije klase neće biti korišten.</w:t>
       </w:r>
     </w:p>
     <w:p>
@@ -1202,6 +1203,7 @@
         <w:ind w:left="708"/>
       </w:pPr>
       <w:r>
+        <w:lastRenderedPageBreak/>
         <w:t>Uloga Builder paterna je odvajanje specifikacije kompleksnih objekata od njihove stvarne konstrukcije. Isti konstrukcijski proces može kreirati različite reprezentacije.</w:t>
       </w:r>
     </w:p>
@@ -1220,31 +1222,6 @@
       <w:r>
         <w:t xml:space="preserve">primjeru kreiranju osobe. </w:t>
       </w:r>
-    </w:p>
-    <w:p>
-      <w:pPr>
-        <w:ind w:left="708"/>
-      </w:pPr>
-    </w:p>
-    <w:p>
-      <w:pPr>
-        <w:ind w:left="708"/>
-      </w:pPr>
-    </w:p>
-    <w:p>
-      <w:pPr>
-        <w:ind w:left="708"/>
-      </w:pPr>
-    </w:p>
-    <w:p>
-      <w:pPr>
-        <w:ind w:left="708"/>
-      </w:pPr>
-    </w:p>
-    <w:p>
-      <w:pPr>
-        <w:ind w:left="708"/>
-      </w:pPr>
     </w:p>
     <w:p>
       <w:pPr>
@@ -1404,8 +1381,8 @@
 </file>
 
 <file path=word/numbering.xml><?xml version="1.0" encoding="utf-8"?>
-<w:numbering xmlns:wpc="http://schemas.microsoft.com/office/word/2010/wordprocessingCanvas" xmlns:mc="http://schemas.openxmlformats.org/markup-compatibility/2006" xmlns:o="urn:schemas-microsoft-com:office:office" xmlns:r="http://schemas.openxmlformats.org/officeDocument/2006/relationships" xmlns:m="http://schemas.openxmlformats.org/officeDocument/2006/math" xmlns:v="urn:schemas-microsoft-com:vml" xmlns:wp14="http://schemas.microsoft.com/office/word/2010/wordprocessingDrawing" xmlns:wp="http://schemas.openxmlformats.org/drawingml/2006/wordprocessingDrawing" xmlns:w10="urn:schemas-microsoft-com:office:word" xmlns:w="http://schemas.openxmlformats.org/wordprocessingml/2006/main" xmlns:w14="http://schemas.microsoft.com/office/word/2010/wordml" xmlns:wpg="http://schemas.microsoft.com/office/word/2010/wordprocessingGroup" xmlns:wpi="http://schemas.microsoft.com/office/word/2010/wordprocessingInk" xmlns:wne="http://schemas.microsoft.com/office/word/2006/wordml" xmlns:wps="http://schemas.microsoft.com/office/word/2010/wordprocessingShape" mc:Ignorable="w14 wp14">
-  <w:abstractNum w:abstractNumId="0">
+<w:numbering xmlns:wpc="http://schemas.microsoft.com/office/word/2010/wordprocessingCanvas" xmlns:cx="http://schemas.microsoft.com/office/drawing/2014/chartex" xmlns:cx1="http://schemas.microsoft.com/office/drawing/2015/9/8/chartex" xmlns:cx2="http://schemas.microsoft.com/office/drawing/2015/10/21/chartex" xmlns:cx3="http://schemas.microsoft.com/office/drawing/2016/5/9/chartex" xmlns:cx4="http://schemas.microsoft.com/office/drawing/2016/5/10/chartex" xmlns:cx5="http://schemas.microsoft.com/office/drawing/2016/5/11/chartex" xmlns:cx6="http://schemas.microsoft.com/office/drawing/2016/5/12/chartex" xmlns:cx7="http://schemas.microsoft.com/office/drawing/2016/5/13/chartex" xmlns:cx8="http://schemas.microsoft.com/office/drawing/2016/5/14/chartex" xmlns:mc="http://schemas.openxmlformats.org/markup-compatibility/2006" xmlns:aink="http://schemas.microsoft.com/office/drawing/2016/ink" xmlns:am3d="http://schemas.microsoft.com/office/drawing/2017/model3d" xmlns:o="urn:schemas-microsoft-com:office:office" xmlns:r="http://schemas.openxmlformats.org/officeDocument/2006/relationships" xmlns:m="http://schemas.openxmlformats.org/officeDocument/2006/math" xmlns:v="urn:schemas-microsoft-com:vml" xmlns:wp14="http://schemas.microsoft.com/office/word/2010/wordprocessingDrawing" xmlns:wp="http://schemas.openxmlformats.org/drawingml/2006/wordprocessingDrawing" xmlns:w10="urn:schemas-microsoft-com:office:word" xmlns:w="http://schemas.openxmlformats.org/wordprocessingml/2006/main" xmlns:w14="http://schemas.microsoft.com/office/word/2010/wordml" xmlns:w15="http://schemas.microsoft.com/office/word/2012/wordml" xmlns:w16cex="http://schemas.microsoft.com/office/word/2018/wordml/cex" xmlns:w16cid="http://schemas.microsoft.com/office/word/2016/wordml/cid" xmlns:w16="http://schemas.microsoft.com/office/word/2018/wordml" xmlns:w16se="http://schemas.microsoft.com/office/word/2015/wordml/symex" xmlns:wpg="http://schemas.microsoft.com/office/word/2010/wordprocessingGroup" xmlns:wpi="http://schemas.microsoft.com/office/word/2010/wordprocessingInk" xmlns:wne="http://schemas.microsoft.com/office/word/2006/wordml" xmlns:wps="http://schemas.microsoft.com/office/word/2010/wordprocessingShape" mc:Ignorable="w14 w15 w16se w16cid w16 w16cex wp14">
+  <w:abstractNum w:abstractNumId="0" w15:restartNumberingAfterBreak="0">
     <w:nsid w:val="03324F31"/>
     <w:multiLevelType w:val="hybridMultilevel"/>
     <w:tmpl w:val="93882EA0"/>
@@ -1495,7 +1472,7 @@
       </w:pPr>
     </w:lvl>
   </w:abstractNum>
-  <w:abstractNum w:abstractNumId="1">
+  <w:abstractNum w:abstractNumId="1" w15:restartNumberingAfterBreak="0">
     <w:nsid w:val="0B666DCD"/>
     <w:multiLevelType w:val="hybridMultilevel"/>
     <w:tmpl w:val="CCA68D92"/>
@@ -1581,7 +1558,7 @@
       </w:pPr>
     </w:lvl>
   </w:abstractNum>
-  <w:abstractNum w:abstractNumId="2">
+  <w:abstractNum w:abstractNumId="2" w15:restartNumberingAfterBreak="0">
     <w:nsid w:val="56BB1F10"/>
     <w:multiLevelType w:val="hybridMultilevel"/>
     <w:tmpl w:val="81E49052"/>
@@ -1670,7 +1647,7 @@
       </w:pPr>
     </w:lvl>
   </w:abstractNum>
-  <w:abstractNum w:abstractNumId="3">
+  <w:abstractNum w:abstractNumId="3" w15:restartNumberingAfterBreak="0">
     <w:nsid w:val="67F6071D"/>
     <w:multiLevelType w:val="hybridMultilevel"/>
     <w:tmpl w:val="79B0F9D6"/>
@@ -1782,7 +1759,7 @@
       </w:rPr>
     </w:lvl>
   </w:abstractNum>
-  <w:abstractNum w:abstractNumId="4">
+  <w:abstractNum w:abstractNumId="4" w15:restartNumberingAfterBreak="0">
     <w:nsid w:val="774D22F0"/>
     <w:multiLevelType w:val="hybridMultilevel"/>
     <w:tmpl w:val="FE14FC34"/>
@@ -1914,7 +1891,7 @@
 </file>
 
 <file path=word/styles.xml><?xml version="1.0" encoding="utf-8"?>
-<w:styles xmlns:mc="http://schemas.openxmlformats.org/markup-compatibility/2006" xmlns:r="http://schemas.openxmlformats.org/officeDocument/2006/relationships" xmlns:w="http://schemas.openxmlformats.org/wordprocessingml/2006/main" xmlns:w14="http://schemas.microsoft.com/office/word/2010/wordml" mc:Ignorable="w14">
+<w:styles xmlns:mc="http://schemas.openxmlformats.org/markup-compatibility/2006" xmlns:r="http://schemas.openxmlformats.org/officeDocument/2006/relationships" xmlns:w="http://schemas.openxmlformats.org/wordprocessingml/2006/main" xmlns:w14="http://schemas.microsoft.com/office/word/2010/wordml" xmlns:w15="http://schemas.microsoft.com/office/word/2012/wordml" xmlns:w16cex="http://schemas.microsoft.com/office/word/2018/wordml/cex" xmlns:w16cid="http://schemas.microsoft.com/office/word/2016/wordml/cid" xmlns:w16="http://schemas.microsoft.com/office/word/2018/wordml" xmlns:w16se="http://schemas.microsoft.com/office/word/2015/wordml/symex" mc:Ignorable="w14 w15 w16se w16cid w16 w16cex">
   <w:docDefaults>
     <w:rPrDefault>
       <w:rPr>
@@ -1930,375 +1907,383 @@
       </w:pPr>
     </w:pPrDefault>
   </w:docDefaults>
-  <w:latentStyles w:defLockedState="0" w:defUIPriority="99" w:defSemiHidden="1" w:defUnhideWhenUsed="1" w:defQFormat="0" w:count="267">
-    <w:lsdException w:name="Normal" w:semiHidden="0" w:uiPriority="0" w:unhideWhenUsed="0" w:qFormat="1"/>
-    <w:lsdException w:name="heading 1" w:semiHidden="0" w:uiPriority="9" w:unhideWhenUsed="0" w:qFormat="1"/>
-    <w:lsdException w:name="heading 2" w:uiPriority="9" w:qFormat="1"/>
-    <w:lsdException w:name="heading 3" w:uiPriority="9" w:qFormat="1"/>
-    <w:lsdException w:name="heading 4" w:uiPriority="9" w:qFormat="1"/>
-    <w:lsdException w:name="heading 5" w:uiPriority="9" w:qFormat="1"/>
-    <w:lsdException w:name="heading 6" w:uiPriority="9" w:qFormat="1"/>
-    <w:lsdException w:name="heading 7" w:uiPriority="9" w:qFormat="1"/>
-    <w:lsdException w:name="heading 8" w:uiPriority="9" w:qFormat="1"/>
-    <w:lsdException w:name="heading 9" w:uiPriority="9" w:qFormat="1"/>
-    <w:lsdException w:name="toc 1" w:uiPriority="39"/>
-    <w:lsdException w:name="toc 2" w:uiPriority="39"/>
-    <w:lsdException w:name="toc 3" w:uiPriority="39"/>
-    <w:lsdException w:name="toc 4" w:uiPriority="39"/>
-    <w:lsdException w:name="toc 5" w:uiPriority="39"/>
-    <w:lsdException w:name="toc 6" w:uiPriority="39"/>
-    <w:lsdException w:name="toc 7" w:uiPriority="39"/>
-    <w:lsdException w:name="toc 8" w:uiPriority="39"/>
-    <w:lsdException w:name="toc 9" w:uiPriority="39"/>
-    <w:lsdException w:name="caption" w:uiPriority="35" w:qFormat="1"/>
-    <w:lsdException w:name="Title" w:semiHidden="0" w:uiPriority="10" w:unhideWhenUsed="0" w:qFormat="1"/>
-    <w:lsdException w:name="Default Paragraph Font" w:uiPriority="1"/>
-    <w:lsdException w:name="Subtitle" w:semiHidden="0" w:uiPriority="11" w:unhideWhenUsed="0" w:qFormat="1"/>
-    <w:lsdException w:name="Strong" w:semiHidden="0" w:uiPriority="22" w:unhideWhenUsed="0" w:qFormat="1"/>
-    <w:lsdException w:name="Emphasis" w:semiHidden="0" w:uiPriority="20" w:unhideWhenUsed="0" w:qFormat="1"/>
-    <w:lsdException w:name="Table Grid" w:semiHidden="0" w:uiPriority="39" w:unhideWhenUsed="0"/>
-    <w:lsdException w:name="Placeholder Text" w:unhideWhenUsed="0"/>
-    <w:lsdException w:name="No Spacing" w:semiHidden="0" w:uiPriority="1" w:unhideWhenUsed="0" w:qFormat="1"/>
-    <w:lsdException w:name="Light Shading" w:semiHidden="0" w:uiPriority="60" w:unhideWhenUsed="0"/>
-    <w:lsdException w:name="Light List" w:semiHidden="0" w:uiPriority="61" w:unhideWhenUsed="0"/>
-    <w:lsdException w:name="Light Grid" w:semiHidden="0" w:uiPriority="62" w:unhideWhenUsed="0"/>
-    <w:lsdException w:name="Medium Shading 1" w:semiHidden="0" w:uiPriority="63" w:unhideWhenUsed="0"/>
-    <w:lsdException w:name="Medium Shading 2" w:semiHidden="0" w:uiPriority="64" w:unhideWhenUsed="0"/>
-    <w:lsdException w:name="Medium List 1" w:semiHidden="0" w:uiPriority="65" w:unhideWhenUsed="0"/>
-    <w:lsdException w:name="Medium List 2" w:semiHidden="0" w:uiPriority="66" w:unhideWhenUsed="0"/>
-    <w:lsdException w:name="Medium Grid 1" w:semiHidden="0" w:uiPriority="67" w:unhideWhenUsed="0"/>
-    <w:lsdException w:name="Medium Grid 2" w:semiHidden="0" w:uiPriority="68" w:unhideWhenUsed="0"/>
-    <w:lsdException w:name="Medium Grid 3" w:semiHidden="0" w:uiPriority="69" w:unhideWhenUsed="0"/>
-    <w:lsdException w:name="Dark List" w:semiHidden="0" w:uiPriority="70" w:unhideWhenUsed="0"/>
-    <w:lsdException w:name="Colorful Shading" w:semiHidden="0" w:uiPriority="71" w:unhideWhenUsed="0"/>
-    <w:lsdException w:name="Colorful List" w:semiHidden="0" w:uiPriority="72" w:unhideWhenUsed="0"/>
-    <w:lsdException w:name="Colorful Grid" w:semiHidden="0" w:uiPriority="73" w:unhideWhenUsed="0"/>
-    <w:lsdException w:name="Light Shading Accent 1" w:semiHidden="0" w:uiPriority="60" w:unhideWhenUsed="0"/>
-    <w:lsdException w:name="Light List Accent 1" w:semiHidden="0" w:uiPriority="61" w:unhideWhenUsed="0"/>
-    <w:lsdException w:name="Light Grid Accent 1" w:semiHidden="0" w:uiPriority="62" w:unhideWhenUsed="0"/>
-    <w:lsdException w:name="Medium Shading 1 Accent 1" w:semiHidden="0" w:uiPriority="63" w:unhideWhenUsed="0"/>
-    <w:lsdException w:name="Medium Shading 2 Accent 1" w:semiHidden="0" w:uiPriority="64" w:unhideWhenUsed="0"/>
-    <w:lsdException w:name="Medium List 1 Accent 1" w:semiHidden="0" w:uiPriority="65" w:unhideWhenUsed="0"/>
-    <w:lsdException w:name="Revision" w:unhideWhenUsed="0"/>
-    <w:lsdException w:name="List Paragraph" w:semiHidden="0" w:uiPriority="34" w:unhideWhenUsed="0" w:qFormat="1"/>
-    <w:lsdException w:name="Quote" w:semiHidden="0" w:uiPriority="29" w:unhideWhenUsed="0" w:qFormat="1"/>
-    <w:lsdException w:name="Intense Quote" w:semiHidden="0" w:uiPriority="30" w:unhideWhenUsed="0" w:qFormat="1"/>
-    <w:lsdException w:name="Medium List 2 Accent 1" w:semiHidden="0" w:uiPriority="66" w:unhideWhenUsed="0"/>
-    <w:lsdException w:name="Medium Grid 1 Accent 1" w:semiHidden="0" w:uiPriority="67" w:unhideWhenUsed="0"/>
-    <w:lsdException w:name="Medium Grid 2 Accent 1" w:semiHidden="0" w:uiPriority="68" w:unhideWhenUsed="0"/>
-    <w:lsdException w:name="Medium Grid 3 Accent 1" w:semiHidden="0" w:uiPriority="69" w:unhideWhenUsed="0"/>
-    <w:lsdException w:name="Dark List Accent 1" w:semiHidden="0" w:uiPriority="70" w:unhideWhenUsed="0"/>
-    <w:lsdException w:name="Colorful Shading Accent 1" w:semiHidden="0" w:uiPriority="71" w:unhideWhenUsed="0"/>
-    <w:lsdException w:name="Colorful List Accent 1" w:semiHidden="0" w:uiPriority="72" w:unhideWhenUsed="0"/>
-    <w:lsdException w:name="Colorful Grid Accent 1" w:semiHidden="0" w:uiPriority="73" w:unhideWhenUsed="0"/>
-    <w:lsdException w:name="Light Shading Accent 2" w:semiHidden="0" w:uiPriority="60" w:unhideWhenUsed="0"/>
-    <w:lsdException w:name="Light List Accent 2" w:semiHidden="0" w:uiPriority="61" w:unhideWhenUsed="0"/>
-    <w:lsdException w:name="Light Grid Accent 2" w:semiHidden="0" w:uiPriority="62" w:unhideWhenUsed="0"/>
-    <w:lsdException w:name="Medium Shading 1 Accent 2" w:semiHidden="0" w:uiPriority="63" w:unhideWhenUsed="0"/>
-    <w:lsdException w:name="Medium Shading 2 Accent 2" w:semiHidden="0" w:uiPriority="64" w:unhideWhenUsed="0"/>
-    <w:lsdException w:name="Medium List 1 Accent 2" w:semiHidden="0" w:uiPriority="65" w:unhideWhenUsed="0"/>
-    <w:lsdException w:name="Medium List 2 Accent 2" w:semiHidden="0" w:uiPriority="66" w:unhideWhenUsed="0"/>
-    <w:lsdException w:name="Medium Grid 1 Accent 2" w:semiHidden="0" w:uiPriority="67" w:unhideWhenUsed="0"/>
-    <w:lsdException w:name="Medium Grid 2 Accent 2" w:semiHidden="0" w:uiPriority="68" w:unhideWhenUsed="0"/>
-    <w:lsdException w:name="Medium Grid 3 Accent 2" w:semiHidden="0" w:uiPriority="69" w:unhideWhenUsed="0"/>
-    <w:lsdException w:name="Dark List Accent 2" w:semiHidden="0" w:uiPriority="70" w:unhideWhenUsed="0"/>
-    <w:lsdException w:name="Colorful Shading Accent 2" w:semiHidden="0" w:uiPriority="71" w:unhideWhenUsed="0"/>
-    <w:lsdException w:name="Colorful List Accent 2" w:semiHidden="0" w:uiPriority="72" w:unhideWhenUsed="0"/>
-    <w:lsdException w:name="Colorful Grid Accent 2" w:semiHidden="0" w:uiPriority="73" w:unhideWhenUsed="0"/>
-    <w:lsdException w:name="Light Shading Accent 3" w:semiHidden="0" w:uiPriority="60" w:unhideWhenUsed="0"/>
-    <w:lsdException w:name="Light List Accent 3" w:semiHidden="0" w:uiPriority="61" w:unhideWhenUsed="0"/>
-    <w:lsdException w:name="Light Grid Accent 3" w:semiHidden="0" w:uiPriority="62" w:unhideWhenUsed="0"/>
-    <w:lsdException w:name="Medium Shading 1 Accent 3" w:semiHidden="0" w:uiPriority="63" w:unhideWhenUsed="0"/>
-    <w:lsdException w:name="Medium Shading 2 Accent 3" w:semiHidden="0" w:uiPriority="64" w:unhideWhenUsed="0"/>
-    <w:lsdException w:name="Medium List 1 Accent 3" w:semiHidden="0" w:uiPriority="65" w:unhideWhenUsed="0"/>
-    <w:lsdException w:name="Medium List 2 Accent 3" w:semiHidden="0" w:uiPriority="66" w:unhideWhenUsed="0"/>
-    <w:lsdException w:name="Medium Grid 1 Accent 3" w:semiHidden="0" w:uiPriority="67" w:unhideWhenUsed="0"/>
-    <w:lsdException w:name="Medium Grid 2 Accent 3" w:semiHidden="0" w:uiPriority="68" w:unhideWhenUsed="0"/>
-    <w:lsdException w:name="Medium Grid 3 Accent 3" w:semiHidden="0" w:uiPriority="69" w:unhideWhenUsed="0"/>
-    <w:lsdException w:name="Dark List Accent 3" w:semiHidden="0" w:uiPriority="70" w:unhideWhenUsed="0"/>
-    <w:lsdException w:name="Colorful Shading Accent 3" w:semiHidden="0" w:uiPriority="71" w:unhideWhenUsed="0"/>
-    <w:lsdException w:name="Colorful List Accent 3" w:semiHidden="0" w:uiPriority="72" w:unhideWhenUsed="0"/>
-    <w:lsdException w:name="Colorful Grid Accent 3" w:semiHidden="0" w:uiPriority="73" w:unhideWhenUsed="0"/>
-    <w:lsdException w:name="Light Shading Accent 4" w:semiHidden="0" w:uiPriority="60" w:unhideWhenUsed="0"/>
-    <w:lsdException w:name="Light List Accent 4" w:semiHidden="0" w:uiPriority="61" w:unhideWhenUsed="0"/>
-    <w:lsdException w:name="Light Grid Accent 4" w:semiHidden="0" w:uiPriority="62" w:unhideWhenUsed="0"/>
-    <w:lsdException w:name="Medium Shading 1 Accent 4" w:semiHidden="0" w:uiPriority="63" w:unhideWhenUsed="0"/>
-    <w:lsdException w:name="Medium Shading 2 Accent 4" w:semiHidden="0" w:uiPriority="64" w:unhideWhenUsed="0"/>
-    <w:lsdException w:name="Medium List 1 Accent 4" w:semiHidden="0" w:uiPriority="65" w:unhideWhenUsed="0"/>
-    <w:lsdException w:name="Medium List 2 Accent 4" w:semiHidden="0" w:uiPriority="66" w:unhideWhenUsed="0"/>
-    <w:lsdException w:name="Medium Grid 1 Accent 4" w:semiHidden="0" w:uiPriority="67" w:unhideWhenUsed="0"/>
-    <w:lsdException w:name="Medium Grid 2 Accent 4" w:semiHidden="0" w:uiPriority="68" w:unhideWhenUsed="0"/>
-    <w:lsdException w:name="Medium Grid 3 Accent 4" w:semiHidden="0" w:uiPriority="69" w:unhideWhenUsed="0"/>
-    <w:lsdException w:name="Dark List Accent 4" w:semiHidden="0" w:uiPriority="70" w:unhideWhenUsed="0"/>
-    <w:lsdException w:name="Colorful Shading Accent 4" w:semiHidden="0" w:uiPriority="71" w:unhideWhenUsed="0"/>
-    <w:lsdException w:name="Colorful List Accent 4" w:semiHidden="0" w:uiPriority="72" w:unhideWhenUsed="0"/>
-    <w:lsdException w:name="Colorful Grid Accent 4" w:semiHidden="0" w:uiPriority="73" w:unhideWhenUsed="0"/>
-    <w:lsdException w:name="Light Shading Accent 5" w:semiHidden="0" w:uiPriority="60" w:unhideWhenUsed="0"/>
-    <w:lsdException w:name="Light List Accent 5" w:semiHidden="0" w:uiPriority="61" w:unhideWhenUsed="0"/>
-    <w:lsdException w:name="Light Grid Accent 5" w:semiHidden="0" w:uiPriority="62" w:unhideWhenUsed="0"/>
-    <w:lsdException w:name="Medium Shading 1 Accent 5" w:semiHidden="0" w:uiPriority="63" w:unhideWhenUsed="0"/>
-    <w:lsdException w:name="Medium Shading 2 Accent 5" w:semiHidden="0" w:uiPriority="64" w:unhideWhenUsed="0"/>
-    <w:lsdException w:name="Medium List 1 Accent 5" w:semiHidden="0" w:uiPriority="65" w:unhideWhenUsed="0"/>
-    <w:lsdException w:name="Medium List 2 Accent 5" w:semiHidden="0" w:uiPriority="66" w:unhideWhenUsed="0"/>
-    <w:lsdException w:name="Medium Grid 1 Accent 5" w:semiHidden="0" w:uiPriority="67" w:unhideWhenUsed="0"/>
-    <w:lsdException w:name="Medium Grid 2 Accent 5" w:semiHidden="0" w:uiPriority="68" w:unhideWhenUsed="0"/>
-    <w:lsdException w:name="Medium Grid 3 Accent 5" w:semiHidden="0" w:uiPriority="69" w:unhideWhenUsed="0"/>
-    <w:lsdException w:name="Dark List Accent 5" w:semiHidden="0" w:uiPriority="70" w:unhideWhenUsed="0"/>
-    <w:lsdException w:name="Colorful Shading Accent 5" w:semiHidden="0" w:uiPriority="71" w:unhideWhenUsed="0"/>
-    <w:lsdException w:name="Colorful List Accent 5" w:semiHidden="0" w:uiPriority="72" w:unhideWhenUsed="0"/>
-    <w:lsdException w:name="Colorful Grid Accent 5" w:semiHidden="0" w:uiPriority="73" w:unhideWhenUsed="0"/>
-    <w:lsdException w:name="Light Shading Accent 6" w:semiHidden="0" w:uiPriority="60" w:unhideWhenUsed="0"/>
-    <w:lsdException w:name="Light List Accent 6" w:semiHidden="0" w:uiPriority="61" w:unhideWhenUsed="0"/>
-    <w:lsdException w:name="Light Grid Accent 6" w:semiHidden="0" w:uiPriority="62" w:unhideWhenUsed="0"/>
-    <w:lsdException w:name="Medium Shading 1 Accent 6" w:semiHidden="0" w:uiPriority="63" w:unhideWhenUsed="0"/>
-    <w:lsdException w:name="Medium Shading 2 Accent 6" w:semiHidden="0" w:uiPriority="64" w:unhideWhenUsed="0"/>
-    <w:lsdException w:name="Medium List 1 Accent 6" w:semiHidden="0" w:uiPriority="65" w:unhideWhenUsed="0"/>
-    <w:lsdException w:name="Medium List 2 Accent 6" w:semiHidden="0" w:uiPriority="66" w:unhideWhenUsed="0"/>
-    <w:lsdException w:name="Medium Grid 1 Accent 6" w:semiHidden="0" w:uiPriority="67" w:unhideWhenUsed="0"/>
-    <w:lsdException w:name="Medium Grid 2 Accent 6" w:semiHidden="0" w:uiPriority="68" w:unhideWhenUsed="0"/>
-    <w:lsdException w:name="Medium Grid 3 Accent 6" w:semiHidden="0" w:uiPriority="69" w:unhideWhenUsed="0"/>
-    <w:lsdException w:name="Dark List Accent 6" w:semiHidden="0" w:uiPriority="70" w:unhideWhenUsed="0"/>
-    <w:lsdException w:name="Colorful Shading Accent 6" w:semiHidden="0" w:uiPriority="71" w:unhideWhenUsed="0"/>
-    <w:lsdException w:name="Colorful List Accent 6" w:semiHidden="0" w:uiPriority="72" w:unhideWhenUsed="0"/>
-    <w:lsdException w:name="Colorful Grid Accent 6" w:semiHidden="0" w:uiPriority="73" w:unhideWhenUsed="0"/>
-    <w:lsdException w:name="Subtle Emphasis" w:semiHidden="0" w:uiPriority="19" w:unhideWhenUsed="0" w:qFormat="1"/>
-    <w:lsdException w:name="Intense Emphasis" w:semiHidden="0" w:uiPriority="21" w:unhideWhenUsed="0" w:qFormat="1"/>
-    <w:lsdException w:name="Subtle Reference" w:semiHidden="0" w:uiPriority="31" w:unhideWhenUsed="0" w:qFormat="1"/>
-    <w:lsdException w:name="Intense Reference" w:semiHidden="0" w:uiPriority="32" w:unhideWhenUsed="0" w:qFormat="1"/>
-    <w:lsdException w:name="Book Title" w:semiHidden="0" w:uiPriority="33" w:unhideWhenUsed="0" w:qFormat="1"/>
-    <w:lsdException w:name="Bibliography" w:uiPriority="37"/>
-    <w:lsdException w:name="TOC Heading" w:uiPriority="39" w:qFormat="1"/>
-  </w:latentStyles>
-  <w:style w:type="paragraph" w:default="1" w:styleId="Normal">
-    <w:name w:val="Normal"/>
-    <w:qFormat/>
-  </w:style>
-  <w:style w:type="character" w:default="1" w:styleId="DefaultParagraphFont">
-    <w:name w:val="Default Paragraph Font"/>
-    <w:uiPriority w:val="1"/>
-    <w:semiHidden/>
-    <w:unhideWhenUsed/>
-  </w:style>
-  <w:style w:type="table" w:default="1" w:styleId="TableNormal">
-    <w:name w:val="Normal Table"/>
-    <w:uiPriority w:val="99"/>
-    <w:semiHidden/>
-    <w:unhideWhenUsed/>
-    <w:tblPr>
-      <w:tblInd w:w="0" w:type="dxa"/>
-      <w:tblCellMar>
-        <w:top w:w="0" w:type="dxa"/>
-        <w:left w:w="108" w:type="dxa"/>
-        <w:bottom w:w="0" w:type="dxa"/>
-        <w:right w:w="108" w:type="dxa"/>
-      </w:tblCellMar>
-    </w:tblPr>
-  </w:style>
-  <w:style w:type="numbering" w:default="1" w:styleId="NoList">
-    <w:name w:val="No List"/>
-    <w:uiPriority w:val="99"/>
-    <w:semiHidden/>
-    <w:unhideWhenUsed/>
-  </w:style>
-  <w:style w:type="paragraph" w:styleId="ListParagraph">
-    <w:name w:val="List Paragraph"/>
-    <w:basedOn w:val="Normal"/>
-    <w:uiPriority w:val="34"/>
-    <w:qFormat/>
-    <w:rsid w:val="00715A76"/>
-    <w:pPr>
-      <w:ind w:left="720"/>
-      <w:contextualSpacing/>
-    </w:pPr>
-  </w:style>
-  <w:style w:type="paragraph" w:styleId="BalloonText">
-    <w:name w:val="Balloon Text"/>
-    <w:basedOn w:val="Normal"/>
-    <w:link w:val="BalloonTextChar"/>
-    <w:uiPriority w:val="99"/>
-    <w:semiHidden/>
-    <w:unhideWhenUsed/>
-    <w:rsid w:val="003A45CC"/>
-    <w:pPr>
-      <w:spacing w:after="0" w:line="240" w:lineRule="auto"/>
-    </w:pPr>
-    <w:rPr>
-      <w:rFonts w:ascii="Tahoma" w:hAnsi="Tahoma" w:cs="Tahoma"/>
-      <w:sz w:val="16"/>
-      <w:szCs w:val="16"/>
-    </w:rPr>
-  </w:style>
-  <w:style w:type="character" w:customStyle="1" w:styleId="BalloonTextChar">
-    <w:name w:val="Balloon Text Char"/>
-    <w:basedOn w:val="DefaultParagraphFont"/>
-    <w:link w:val="BalloonText"/>
-    <w:uiPriority w:val="99"/>
-    <w:semiHidden/>
-    <w:rsid w:val="003A45CC"/>
-    <w:rPr>
-      <w:rFonts w:ascii="Tahoma" w:hAnsi="Tahoma" w:cs="Tahoma"/>
-      <w:sz w:val="16"/>
-      <w:szCs w:val="16"/>
-    </w:rPr>
-  </w:style>
-</w:styles>
-</file>
-
-<file path=word/stylesWithEffects.xml><?xml version="1.0" encoding="utf-8"?>
-<w:styles xmlns:wpc="http://schemas.microsoft.com/office/word/2010/wordprocessingCanvas" xmlns:mc="http://schemas.openxmlformats.org/markup-compatibility/2006" xmlns:o="urn:schemas-microsoft-com:office:office" xmlns:r="http://schemas.openxmlformats.org/officeDocument/2006/relationships" xmlns:m="http://schemas.openxmlformats.org/officeDocument/2006/math" xmlns:v="urn:schemas-microsoft-com:vml" xmlns:wp14="http://schemas.microsoft.com/office/word/2010/wordprocessingDrawing" xmlns:wp="http://schemas.openxmlformats.org/drawingml/2006/wordprocessingDrawing" xmlns:w10="urn:schemas-microsoft-com:office:word" xmlns:w="http://schemas.openxmlformats.org/wordprocessingml/2006/main" xmlns:w14="http://schemas.microsoft.com/office/word/2010/wordml" xmlns:wpg="http://schemas.microsoft.com/office/word/2010/wordprocessingGroup" xmlns:wpi="http://schemas.microsoft.com/office/word/2010/wordprocessingInk" xmlns:wne="http://schemas.microsoft.com/office/word/2006/wordml" xmlns:wps="http://schemas.microsoft.com/office/word/2010/wordprocessingShape" mc:Ignorable="w14 wp14">
-  <w:docDefaults>
-    <w:rPrDefault>
-      <w:rPr>
-        <w:rFonts w:ascii="Times New Roman" w:eastAsiaTheme="minorHAnsi" w:hAnsi="Times New Roman" w:cs="Times New Roman"/>
-        <w:sz w:val="24"/>
-        <w:szCs w:val="24"/>
-        <w:lang w:val="bs-Latn-BA" w:eastAsia="en-US" w:bidi="ar-SA"/>
-      </w:rPr>
-    </w:rPrDefault>
-    <w:pPrDefault>
-      <w:pPr>
-        <w:spacing w:after="160" w:line="259" w:lineRule="auto"/>
-      </w:pPr>
-    </w:pPrDefault>
-  </w:docDefaults>
-  <w:latentStyles w:defLockedState="0" w:defUIPriority="99" w:defSemiHidden="1" w:defUnhideWhenUsed="1" w:defQFormat="0" w:count="267">
-    <w:lsdException w:name="Normal" w:semiHidden="0" w:uiPriority="0" w:unhideWhenUsed="0" w:qFormat="1"/>
-    <w:lsdException w:name="heading 1" w:semiHidden="0" w:uiPriority="9" w:unhideWhenUsed="0" w:qFormat="1"/>
-    <w:lsdException w:name="heading 2" w:uiPriority="9" w:qFormat="1"/>
-    <w:lsdException w:name="heading 3" w:uiPriority="9" w:qFormat="1"/>
-    <w:lsdException w:name="heading 4" w:uiPriority="9" w:qFormat="1"/>
-    <w:lsdException w:name="heading 5" w:uiPriority="9" w:qFormat="1"/>
-    <w:lsdException w:name="heading 6" w:uiPriority="9" w:qFormat="1"/>
-    <w:lsdException w:name="heading 7" w:uiPriority="9" w:qFormat="1"/>
-    <w:lsdException w:name="heading 8" w:uiPriority="9" w:qFormat="1"/>
-    <w:lsdException w:name="heading 9" w:uiPriority="9" w:qFormat="1"/>
-    <w:lsdException w:name="toc 1" w:uiPriority="39"/>
-    <w:lsdException w:name="toc 2" w:uiPriority="39"/>
-    <w:lsdException w:name="toc 3" w:uiPriority="39"/>
-    <w:lsdException w:name="toc 4" w:uiPriority="39"/>
-    <w:lsdException w:name="toc 5" w:uiPriority="39"/>
-    <w:lsdException w:name="toc 6" w:uiPriority="39"/>
-    <w:lsdException w:name="toc 7" w:uiPriority="39"/>
-    <w:lsdException w:name="toc 8" w:uiPriority="39"/>
-    <w:lsdException w:name="toc 9" w:uiPriority="39"/>
-    <w:lsdException w:name="caption" w:uiPriority="35" w:qFormat="1"/>
-    <w:lsdException w:name="Title" w:semiHidden="0" w:uiPriority="10" w:unhideWhenUsed="0" w:qFormat="1"/>
-    <w:lsdException w:name="Default Paragraph Font" w:uiPriority="1"/>
-    <w:lsdException w:name="Subtitle" w:semiHidden="0" w:uiPriority="11" w:unhideWhenUsed="0" w:qFormat="1"/>
-    <w:lsdException w:name="Strong" w:semiHidden="0" w:uiPriority="22" w:unhideWhenUsed="0" w:qFormat="1"/>
-    <w:lsdException w:name="Emphasis" w:semiHidden="0" w:uiPriority="20" w:unhideWhenUsed="0" w:qFormat="1"/>
-    <w:lsdException w:name="Table Grid" w:semiHidden="0" w:uiPriority="39" w:unhideWhenUsed="0"/>
-    <w:lsdException w:name="Placeholder Text" w:unhideWhenUsed="0"/>
-    <w:lsdException w:name="No Spacing" w:semiHidden="0" w:uiPriority="1" w:unhideWhenUsed="0" w:qFormat="1"/>
-    <w:lsdException w:name="Light Shading" w:semiHidden="0" w:uiPriority="60" w:unhideWhenUsed="0"/>
-    <w:lsdException w:name="Light List" w:semiHidden="0" w:uiPriority="61" w:unhideWhenUsed="0"/>
-    <w:lsdException w:name="Light Grid" w:semiHidden="0" w:uiPriority="62" w:unhideWhenUsed="0"/>
-    <w:lsdException w:name="Medium Shading 1" w:semiHidden="0" w:uiPriority="63" w:unhideWhenUsed="0"/>
-    <w:lsdException w:name="Medium Shading 2" w:semiHidden="0" w:uiPriority="64" w:unhideWhenUsed="0"/>
-    <w:lsdException w:name="Medium List 1" w:semiHidden="0" w:uiPriority="65" w:unhideWhenUsed="0"/>
-    <w:lsdException w:name="Medium List 2" w:semiHidden="0" w:uiPriority="66" w:unhideWhenUsed="0"/>
-    <w:lsdException w:name="Medium Grid 1" w:semiHidden="0" w:uiPriority="67" w:unhideWhenUsed="0"/>
-    <w:lsdException w:name="Medium Grid 2" w:semiHidden="0" w:uiPriority="68" w:unhideWhenUsed="0"/>
-    <w:lsdException w:name="Medium Grid 3" w:semiHidden="0" w:uiPriority="69" w:unhideWhenUsed="0"/>
-    <w:lsdException w:name="Dark List" w:semiHidden="0" w:uiPriority="70" w:unhideWhenUsed="0"/>
-    <w:lsdException w:name="Colorful Shading" w:semiHidden="0" w:uiPriority="71" w:unhideWhenUsed="0"/>
-    <w:lsdException w:name="Colorful List" w:semiHidden="0" w:uiPriority="72" w:unhideWhenUsed="0"/>
-    <w:lsdException w:name="Colorful Grid" w:semiHidden="0" w:uiPriority="73" w:unhideWhenUsed="0"/>
-    <w:lsdException w:name="Light Shading Accent 1" w:semiHidden="0" w:uiPriority="60" w:unhideWhenUsed="0"/>
-    <w:lsdException w:name="Light List Accent 1" w:semiHidden="0" w:uiPriority="61" w:unhideWhenUsed="0"/>
-    <w:lsdException w:name="Light Grid Accent 1" w:semiHidden="0" w:uiPriority="62" w:unhideWhenUsed="0"/>
-    <w:lsdException w:name="Medium Shading 1 Accent 1" w:semiHidden="0" w:uiPriority="63" w:unhideWhenUsed="0"/>
-    <w:lsdException w:name="Medium Shading 2 Accent 1" w:semiHidden="0" w:uiPriority="64" w:unhideWhenUsed="0"/>
-    <w:lsdException w:name="Medium List 1 Accent 1" w:semiHidden="0" w:uiPriority="65" w:unhideWhenUsed="0"/>
-    <w:lsdException w:name="Revision" w:unhideWhenUsed="0"/>
-    <w:lsdException w:name="List Paragraph" w:semiHidden="0" w:uiPriority="34" w:unhideWhenUsed="0" w:qFormat="1"/>
-    <w:lsdException w:name="Quote" w:semiHidden="0" w:uiPriority="29" w:unhideWhenUsed="0" w:qFormat="1"/>
-    <w:lsdException w:name="Intense Quote" w:semiHidden="0" w:uiPriority="30" w:unhideWhenUsed="0" w:qFormat="1"/>
-    <w:lsdException w:name="Medium List 2 Accent 1" w:semiHidden="0" w:uiPriority="66" w:unhideWhenUsed="0"/>
-    <w:lsdException w:name="Medium Grid 1 Accent 1" w:semiHidden="0" w:uiPriority="67" w:unhideWhenUsed="0"/>
-    <w:lsdException w:name="Medium Grid 2 Accent 1" w:semiHidden="0" w:uiPriority="68" w:unhideWhenUsed="0"/>
-    <w:lsdException w:name="Medium Grid 3 Accent 1" w:semiHidden="0" w:uiPriority="69" w:unhideWhenUsed="0"/>
-    <w:lsdException w:name="Dark List Accent 1" w:semiHidden="0" w:uiPriority="70" w:unhideWhenUsed="0"/>
-    <w:lsdException w:name="Colorful Shading Accent 1" w:semiHidden="0" w:uiPriority="71" w:unhideWhenUsed="0"/>
-    <w:lsdException w:name="Colorful List Accent 1" w:semiHidden="0" w:uiPriority="72" w:unhideWhenUsed="0"/>
-    <w:lsdException w:name="Colorful Grid Accent 1" w:semiHidden="0" w:uiPriority="73" w:unhideWhenUsed="0"/>
-    <w:lsdException w:name="Light Shading Accent 2" w:semiHidden="0" w:uiPriority="60" w:unhideWhenUsed="0"/>
-    <w:lsdException w:name="Light List Accent 2" w:semiHidden="0" w:uiPriority="61" w:unhideWhenUsed="0"/>
-    <w:lsdException w:name="Light Grid Accent 2" w:semiHidden="0" w:uiPriority="62" w:unhideWhenUsed="0"/>
-    <w:lsdException w:name="Medium Shading 1 Accent 2" w:semiHidden="0" w:uiPriority="63" w:unhideWhenUsed="0"/>
-    <w:lsdException w:name="Medium Shading 2 Accent 2" w:semiHidden="0" w:uiPriority="64" w:unhideWhenUsed="0"/>
-    <w:lsdException w:name="Medium List 1 Accent 2" w:semiHidden="0" w:uiPriority="65" w:unhideWhenUsed="0"/>
-    <w:lsdException w:name="Medium List 2 Accent 2" w:semiHidden="0" w:uiPriority="66" w:unhideWhenUsed="0"/>
-    <w:lsdException w:name="Medium Grid 1 Accent 2" w:semiHidden="0" w:uiPriority="67" w:unhideWhenUsed="0"/>
-    <w:lsdException w:name="Medium Grid 2 Accent 2" w:semiHidden="0" w:uiPriority="68" w:unhideWhenUsed="0"/>
-    <w:lsdException w:name="Medium Grid 3 Accent 2" w:semiHidden="0" w:uiPriority="69" w:unhideWhenUsed="0"/>
-    <w:lsdException w:name="Dark List Accent 2" w:semiHidden="0" w:uiPriority="70" w:unhideWhenUsed="0"/>
-    <w:lsdException w:name="Colorful Shading Accent 2" w:semiHidden="0" w:uiPriority="71" w:unhideWhenUsed="0"/>
-    <w:lsdException w:name="Colorful List Accent 2" w:semiHidden="0" w:uiPriority="72" w:unhideWhenUsed="0"/>
-    <w:lsdException w:name="Colorful Grid Accent 2" w:semiHidden="0" w:uiPriority="73" w:unhideWhenUsed="0"/>
-    <w:lsdException w:name="Light Shading Accent 3" w:semiHidden="0" w:uiPriority="60" w:unhideWhenUsed="0"/>
-    <w:lsdException w:name="Light List Accent 3" w:semiHidden="0" w:uiPriority="61" w:unhideWhenUsed="0"/>
-    <w:lsdException w:name="Light Grid Accent 3" w:semiHidden="0" w:uiPriority="62" w:unhideWhenUsed="0"/>
-    <w:lsdException w:name="Medium Shading 1 Accent 3" w:semiHidden="0" w:uiPriority="63" w:unhideWhenUsed="0"/>
-    <w:lsdException w:name="Medium Shading 2 Accent 3" w:semiHidden="0" w:uiPriority="64" w:unhideWhenUsed="0"/>
-    <w:lsdException w:name="Medium List 1 Accent 3" w:semiHidden="0" w:uiPriority="65" w:unhideWhenUsed="0"/>
-    <w:lsdException w:name="Medium List 2 Accent 3" w:semiHidden="0" w:uiPriority="66" w:unhideWhenUsed="0"/>
-    <w:lsdException w:name="Medium Grid 1 Accent 3" w:semiHidden="0" w:uiPriority="67" w:unhideWhenUsed="0"/>
-    <w:lsdException w:name="Medium Grid 2 Accent 3" w:semiHidden="0" w:uiPriority="68" w:unhideWhenUsed="0"/>
-    <w:lsdException w:name="Medium Grid 3 Accent 3" w:semiHidden="0" w:uiPriority="69" w:unhideWhenUsed="0"/>
-    <w:lsdException w:name="Dark List Accent 3" w:semiHidden="0" w:uiPriority="70" w:unhideWhenUsed="0"/>
-    <w:lsdException w:name="Colorful Shading Accent 3" w:semiHidden="0" w:uiPriority="71" w:unhideWhenUsed="0"/>
-    <w:lsdException w:name="Colorful List Accent 3" w:semiHidden="0" w:uiPriority="72" w:unhideWhenUsed="0"/>
-    <w:lsdException w:name="Colorful Grid Accent 3" w:semiHidden="0" w:uiPriority="73" w:unhideWhenUsed="0"/>
-    <w:lsdException w:name="Light Shading Accent 4" w:semiHidden="0" w:uiPriority="60" w:unhideWhenUsed="0"/>
-    <w:lsdException w:name="Light List Accent 4" w:semiHidden="0" w:uiPriority="61" w:unhideWhenUsed="0"/>
-    <w:lsdException w:name="Light Grid Accent 4" w:semiHidden="0" w:uiPriority="62" w:unhideWhenUsed="0"/>
-    <w:lsdException w:name="Medium Shading 1 Accent 4" w:semiHidden="0" w:uiPriority="63" w:unhideWhenUsed="0"/>
-    <w:lsdException w:name="Medium Shading 2 Accent 4" w:semiHidden="0" w:uiPriority="64" w:unhideWhenUsed="0"/>
-    <w:lsdException w:name="Medium List 1 Accent 4" w:semiHidden="0" w:uiPriority="65" w:unhideWhenUsed="0"/>
-    <w:lsdException w:name="Medium List 2 Accent 4" w:semiHidden="0" w:uiPriority="66" w:unhideWhenUsed="0"/>
-    <w:lsdException w:name="Medium Grid 1 Accent 4" w:semiHidden="0" w:uiPriority="67" w:unhideWhenUsed="0"/>
-    <w:lsdException w:name="Medium Grid 2 Accent 4" w:semiHidden="0" w:uiPriority="68" w:unhideWhenUsed="0"/>
-    <w:lsdException w:name="Medium Grid 3 Accent 4" w:semiHidden="0" w:uiPriority="69" w:unhideWhenUsed="0"/>
-    <w:lsdException w:name="Dark List Accent 4" w:semiHidden="0" w:uiPriority="70" w:unhideWhenUsed="0"/>
-    <w:lsdException w:name="Colorful Shading Accent 4" w:semiHidden="0" w:uiPriority="71" w:unhideWhenUsed="0"/>
-    <w:lsdException w:name="Colorful List Accent 4" w:semiHidden="0" w:uiPriority="72" w:unhideWhenUsed="0"/>
-    <w:lsdException w:name="Colorful Grid Accent 4" w:semiHidden="0" w:uiPriority="73" w:unhideWhenUsed="0"/>
-    <w:lsdException w:name="Light Shading Accent 5" w:semiHidden="0" w:uiPriority="60" w:unhideWhenUsed="0"/>
-    <w:lsdException w:name="Light List Accent 5" w:semiHidden="0" w:uiPriority="61" w:unhideWhenUsed="0"/>
-    <w:lsdException w:name="Light Grid Accent 5" w:semiHidden="0" w:uiPriority="62" w:unhideWhenUsed="0"/>
-    <w:lsdException w:name="Medium Shading 1 Accent 5" w:semiHidden="0" w:uiPriority="63" w:unhideWhenUsed="0"/>
-    <w:lsdException w:name="Medium Shading 2 Accent 5" w:semiHidden="0" w:uiPriority="64" w:unhideWhenUsed="0"/>
-    <w:lsdException w:name="Medium List 1 Accent 5" w:semiHidden="0" w:uiPriority="65" w:unhideWhenUsed="0"/>
-    <w:lsdException w:name="Medium List 2 Accent 5" w:semiHidden="0" w:uiPriority="66" w:unhideWhenUsed="0"/>
-    <w:lsdException w:name="Medium Grid 1 Accent 5" w:semiHidden="0" w:uiPriority="67" w:unhideWhenUsed="0"/>
-    <w:lsdException w:name="Medium Grid 2 Accent 5" w:semiHidden="0" w:uiPriority="68" w:unhideWhenUsed="0"/>
-    <w:lsdException w:name="Medium Grid 3 Accent 5" w:semiHidden="0" w:uiPriority="69" w:unhideWhenUsed="0"/>
-    <w:lsdException w:name="Dark List Accent 5" w:semiHidden="0" w:uiPriority="70" w:unhideWhenUsed="0"/>
-    <w:lsdException w:name="Colorful Shading Accent 5" w:semiHidden="0" w:uiPriority="71" w:unhideWhenUsed="0"/>
-    <w:lsdException w:name="Colorful List Accent 5" w:semiHidden="0" w:uiPriority="72" w:unhideWhenUsed="0"/>
-    <w:lsdException w:name="Colorful Grid Accent 5" w:semiHidden="0" w:uiPriority="73" w:unhideWhenUsed="0"/>
-    <w:lsdException w:name="Light Shading Accent 6" w:semiHidden="0" w:uiPriority="60" w:unhideWhenUsed="0"/>
-    <w:lsdException w:name="Light List Accent 6" w:semiHidden="0" w:uiPriority="61" w:unhideWhenUsed="0"/>
-    <w:lsdException w:name="Light Grid Accent 6" w:semiHidden="0" w:uiPriority="62" w:unhideWhenUsed="0"/>
-    <w:lsdException w:name="Medium Shading 1 Accent 6" w:semiHidden="0" w:uiPriority="63" w:unhideWhenUsed="0"/>
-    <w:lsdException w:name="Medium Shading 2 Accent 6" w:semiHidden="0" w:uiPriority="64" w:unhideWhenUsed="0"/>
-    <w:lsdException w:name="Medium List 1 Accent 6" w:semiHidden="0" w:uiPriority="65" w:unhideWhenUsed="0"/>
-    <w:lsdException w:name="Medium List 2 Accent 6" w:semiHidden="0" w:uiPriority="66" w:unhideWhenUsed="0"/>
-    <w:lsdException w:name="Medium Grid 1 Accent 6" w:semiHidden="0" w:uiPriority="67" w:unhideWhenUsed="0"/>
-    <w:lsdException w:name="Medium Grid 2 Accent 6" w:semiHidden="0" w:uiPriority="68" w:unhideWhenUsed="0"/>
-    <w:lsdException w:name="Medium Grid 3 Accent 6" w:semiHidden="0" w:uiPriority="69" w:unhideWhenUsed="0"/>
-    <w:lsdException w:name="Dark List Accent 6" w:semiHidden="0" w:uiPriority="70" w:unhideWhenUsed="0"/>
-    <w:lsdException w:name="Colorful Shading Accent 6" w:semiHidden="0" w:uiPriority="71" w:unhideWhenUsed="0"/>
-    <w:lsdException w:name="Colorful List Accent 6" w:semiHidden="0" w:uiPriority="72" w:unhideWhenUsed="0"/>
-    <w:lsdException w:name="Colorful Grid Accent 6" w:semiHidden="0" w:uiPriority="73" w:unhideWhenUsed="0"/>
-    <w:lsdException w:name="Subtle Emphasis" w:semiHidden="0" w:uiPriority="19" w:unhideWhenUsed="0" w:qFormat="1"/>
-    <w:lsdException w:name="Intense Emphasis" w:semiHidden="0" w:uiPriority="21" w:unhideWhenUsed="0" w:qFormat="1"/>
-    <w:lsdException w:name="Subtle Reference" w:semiHidden="0" w:uiPriority="31" w:unhideWhenUsed="0" w:qFormat="1"/>
-    <w:lsdException w:name="Intense Reference" w:semiHidden="0" w:uiPriority="32" w:unhideWhenUsed="0" w:qFormat="1"/>
-    <w:lsdException w:name="Book Title" w:semiHidden="0" w:uiPriority="33" w:unhideWhenUsed="0" w:qFormat="1"/>
-    <w:lsdException w:name="Bibliography" w:uiPriority="37"/>
-    <w:lsdException w:name="TOC Heading" w:uiPriority="39" w:qFormat="1"/>
+  <w:latentStyles w:defLockedState="0" w:defUIPriority="99" w:defSemiHidden="0" w:defUnhideWhenUsed="0" w:defQFormat="0" w:count="376">
+    <w:lsdException w:name="Normal" w:uiPriority="0" w:qFormat="1"/>
+    <w:lsdException w:name="heading 1" w:uiPriority="9" w:qFormat="1"/>
+    <w:lsdException w:name="heading 2" w:semiHidden="1" w:uiPriority="9" w:unhideWhenUsed="1" w:qFormat="1"/>
+    <w:lsdException w:name="heading 3" w:semiHidden="1" w:uiPriority="9" w:unhideWhenUsed="1" w:qFormat="1"/>
+    <w:lsdException w:name="heading 4" w:semiHidden="1" w:uiPriority="9" w:unhideWhenUsed="1" w:qFormat="1"/>
+    <w:lsdException w:name="heading 5" w:semiHidden="1" w:uiPriority="9" w:unhideWhenUsed="1" w:qFormat="1"/>
+    <w:lsdException w:name="heading 6" w:semiHidden="1" w:uiPriority="9" w:unhideWhenUsed="1" w:qFormat="1"/>
+    <w:lsdException w:name="heading 7" w:semiHidden="1" w:uiPriority="9" w:unhideWhenUsed="1" w:qFormat="1"/>
+    <w:lsdException w:name="heading 8" w:semiHidden="1" w:uiPriority="9" w:unhideWhenUsed="1" w:qFormat="1"/>
+    <w:lsdException w:name="heading 9" w:semiHidden="1" w:uiPriority="9" w:unhideWhenUsed="1" w:qFormat="1"/>
+    <w:lsdException w:name="index 1" w:semiHidden="1" w:unhideWhenUsed="1"/>
+    <w:lsdException w:name="index 2" w:semiHidden="1" w:unhideWhenUsed="1"/>
+    <w:lsdException w:name="index 3" w:semiHidden="1" w:unhideWhenUsed="1"/>
+    <w:lsdException w:name="index 4" w:semiHidden="1" w:unhideWhenUsed="1"/>
+    <w:lsdException w:name="index 5" w:semiHidden="1" w:unhideWhenUsed="1"/>
+    <w:lsdException w:name="index 6" w:semiHidden="1" w:unhideWhenUsed="1"/>
+    <w:lsdException w:name="index 7" w:semiHidden="1" w:unhideWhenUsed="1"/>
+    <w:lsdException w:name="index 8" w:semiHidden="1" w:unhideWhenUsed="1"/>
+    <w:lsdException w:name="index 9" w:semiHidden="1" w:unhideWhenUsed="1"/>
+    <w:lsdException w:name="toc 1" w:semiHidden="1" w:uiPriority="39" w:unhideWhenUsed="1"/>
+    <w:lsdException w:name="toc 2" w:semiHidden="1" w:uiPriority="39" w:unhideWhenUsed="1"/>
+    <w:lsdException w:name="toc 3" w:semiHidden="1" w:uiPriority="39" w:unhideWhenUsed="1"/>
+    <w:lsdException w:name="toc 4" w:semiHidden="1" w:uiPriority="39" w:unhideWhenUsed="1"/>
+    <w:lsdException w:name="toc 5" w:semiHidden="1" w:uiPriority="39" w:unhideWhenUsed="1"/>
+    <w:lsdException w:name="toc 6" w:semiHidden="1" w:uiPriority="39" w:unhideWhenUsed="1"/>
+    <w:lsdException w:name="toc 7" w:semiHidden="1" w:uiPriority="39" w:unhideWhenUsed="1"/>
+    <w:lsdException w:name="toc 8" w:semiHidden="1" w:uiPriority="39" w:unhideWhenUsed="1"/>
+    <w:lsdException w:name="toc 9" w:semiHidden="1" w:uiPriority="39" w:unhideWhenUsed="1"/>
+    <w:lsdException w:name="Normal Indent" w:semiHidden="1" w:unhideWhenUsed="1"/>
+    <w:lsdException w:name="footnote text" w:semiHidden="1" w:unhideWhenUsed="1"/>
+    <w:lsdException w:name="annotation text" w:semiHidden="1" w:unhideWhenUsed="1"/>
+    <w:lsdException w:name="header" w:semiHidden="1" w:unhideWhenUsed="1"/>
+    <w:lsdException w:name="footer" w:semiHidden="1" w:unhideWhenUsed="1"/>
+    <w:lsdException w:name="index heading" w:semiHidden="1" w:unhideWhenUsed="1"/>
+    <w:lsdException w:name="caption" w:semiHidden="1" w:uiPriority="35" w:unhideWhenUsed="1" w:qFormat="1"/>
+    <w:lsdException w:name="table of figures" w:semiHidden="1" w:unhideWhenUsed="1"/>
+    <w:lsdException w:name="envelope address" w:semiHidden="1" w:unhideWhenUsed="1"/>
+    <w:lsdException w:name="envelope return" w:semiHidden="1" w:unhideWhenUsed="1"/>
+    <w:lsdException w:name="footnote reference" w:semiHidden="1" w:unhideWhenUsed="1"/>
+    <w:lsdException w:name="annotation reference" w:semiHidden="1" w:unhideWhenUsed="1"/>
+    <w:lsdException w:name="line number" w:semiHidden="1" w:unhideWhenUsed="1"/>
+    <w:lsdException w:name="page number" w:semiHidden="1" w:unhideWhenUsed="1"/>
+    <w:lsdException w:name="endnote reference" w:semiHidden="1" w:unhideWhenUsed="1"/>
+    <w:lsdException w:name="endnote text" w:semiHidden="1" w:unhideWhenUsed="1"/>
+    <w:lsdException w:name="table of authorities" w:semiHidden="1" w:unhideWhenUsed="1"/>
+    <w:lsdException w:name="macro" w:semiHidden="1" w:unhideWhenUsed="1"/>
+    <w:lsdException w:name="toa heading" w:semiHidden="1" w:unhideWhenUsed="1"/>
+    <w:lsdException w:name="List" w:semiHidden="1" w:unhideWhenUsed="1"/>
+    <w:lsdException w:name="List Bullet" w:semiHidden="1" w:unhideWhenUsed="1"/>
+    <w:lsdException w:name="List Number" w:semiHidden="1" w:unhideWhenUsed="1"/>
+    <w:lsdException w:name="List 2" w:semiHidden="1" w:unhideWhenUsed="1"/>
+    <w:lsdException w:name="List 3" w:semiHidden="1" w:unhideWhenUsed="1"/>
+    <w:lsdException w:name="List 4" w:semiHidden="1" w:unhideWhenUsed="1"/>
+    <w:lsdException w:name="List 5" w:semiHidden="1" w:unhideWhenUsed="1"/>
+    <w:lsdException w:name="List Bullet 2" w:semiHidden="1" w:unhideWhenUsed="1"/>
+    <w:lsdException w:name="List Bullet 3" w:semiHidden="1" w:unhideWhenUsed="1"/>
+    <w:lsdException w:name="List Bullet 4" w:semiHidden="1" w:unhideWhenUsed="1"/>
+    <w:lsdException w:name="List Bullet 5" w:semiHidden="1" w:unhideWhenUsed="1"/>
+    <w:lsdException w:name="List Number 2" w:semiHidden="1" w:unhideWhenUsed="1"/>
+    <w:lsdException w:name="List Number 3" w:semiHidden="1" w:unhideWhenUsed="1"/>
+    <w:lsdException w:name="List Number 4" w:semiHidden="1" w:unhideWhenUsed="1"/>
+    <w:lsdException w:name="List Number 5" w:semiHidden="1" w:unhideWhenUsed="1"/>
+    <w:lsdException w:name="Title" w:uiPriority="10" w:qFormat="1"/>
+    <w:lsdException w:name="Closing" w:semiHidden="1" w:unhideWhenUsed="1"/>
+    <w:lsdException w:name="Signature" w:semiHidden="1" w:unhideWhenUsed="1"/>
+    <w:lsdException w:name="Default Paragraph Font" w:semiHidden="1" w:uiPriority="1" w:unhideWhenUsed="1"/>
+    <w:lsdException w:name="Body Text" w:semiHidden="1" w:unhideWhenUsed="1"/>
+    <w:lsdException w:name="Body Text Indent" w:semiHidden="1" w:unhideWhenUsed="1"/>
+    <w:lsdException w:name="List Continue" w:semiHidden="1" w:unhideWhenUsed="1"/>
+    <w:lsdException w:name="List Continue 2" w:semiHidden="1" w:unhideWhenUsed="1"/>
+    <w:lsdException w:name="List Continue 3" w:semiHidden="1" w:unhideWhenUsed="1"/>
+    <w:lsdException w:name="List Continue 4" w:semiHidden="1" w:unhideWhenUsed="1"/>
+    <w:lsdException w:name="List Continue 5" w:semiHidden="1" w:unhideWhenUsed="1"/>
+    <w:lsdException w:name="Message Header" w:semiHidden="1" w:unhideWhenUsed="1"/>
+    <w:lsdException w:name="Subtitle" w:uiPriority="11" w:qFormat="1"/>
+    <w:lsdException w:name="Salutation" w:semiHidden="1" w:unhideWhenUsed="1"/>
+    <w:lsdException w:name="Date" w:semiHidden="1" w:unhideWhenUsed="1"/>
+    <w:lsdException w:name="Body Text First Indent" w:semiHidden="1" w:unhideWhenUsed="1"/>
+    <w:lsdException w:name="Body Text First Indent 2" w:semiHidden="1" w:unhideWhenUsed="1"/>
+    <w:lsdException w:name="Note Heading" w:semiHidden="1" w:unhideWhenUsed="1"/>
+    <w:lsdException w:name="Body Text 2" w:semiHidden="1" w:unhideWhenUsed="1"/>
+    <w:lsdException w:name="Body Text 3" w:semiHidden="1" w:unhideWhenUsed="1"/>
+    <w:lsdException w:name="Body Text Indent 2" w:semiHidden="1" w:unhideWhenUsed="1"/>
+    <w:lsdException w:name="Body Text Indent 3" w:semiHidden="1" w:unhideWhenUsed="1"/>
+    <w:lsdException w:name="Block Text" w:semiHidden="1" w:unhideWhenUsed="1"/>
+    <w:lsdException w:name="Hyperlink" w:semiHidden="1" w:unhideWhenUsed="1"/>
+    <w:lsdException w:name="FollowedHyperlink" w:semiHidden="1" w:unhideWhenUsed="1"/>
+    <w:lsdException w:name="Strong" w:uiPriority="22" w:qFormat="1"/>
+    <w:lsdException w:name="Emphasis" w:uiPriority="20" w:qFormat="1"/>
+    <w:lsdException w:name="Document Map" w:semiHidden="1" w:unhideWhenUsed="1"/>
+    <w:lsdException w:name="Plain Text" w:semiHidden="1" w:unhideWhenUsed="1"/>
+    <w:lsdException w:name="E-mail Signature" w:semiHidden="1" w:unhideWhenUsed="1"/>
+    <w:lsdException w:name="HTML Top of Form" w:semiHidden="1" w:unhideWhenUsed="1"/>
+    <w:lsdException w:name="HTML Bottom of Form" w:semiHidden="1" w:unhideWhenUsed="1"/>
+    <w:lsdException w:name="Normal (Web)" w:semiHidden="1" w:unhideWhenUsed="1"/>
+    <w:lsdException w:name="HTML Acronym" w:semiHidden="1" w:unhideWhenUsed="1"/>
+    <w:lsdException w:name="HTML Address" w:semiHidden="1" w:unhideWhenUsed="1"/>
+    <w:lsdException w:name="HTML Cite" w:semiHidden="1" w:unhideWhenUsed="1"/>
+    <w:lsdException w:name="HTML Code" w:semiHidden="1" w:unhideWhenUsed="1"/>
+    <w:lsdException w:name="HTML Definition" w:semiHidden="1" w:unhideWhenUsed="1"/>
+    <w:lsdException w:name="HTML Keyboard" w:semiHidden="1" w:unhideWhenUsed="1"/>
+    <w:lsdException w:name="HTML Preformatted" w:semiHidden="1" w:unhideWhenUsed="1"/>
+    <w:lsdException w:name="HTML Sample" w:semiHidden="1" w:unhideWhenUsed="1"/>
+    <w:lsdException w:name="HTML Typewriter" w:semiHidden="1" w:unhideWhenUsed="1"/>
+    <w:lsdException w:name="HTML Variable" w:semiHidden="1" w:unhideWhenUsed="1"/>
+    <w:lsdException w:name="Normal Table" w:semiHidden="1" w:unhideWhenUsed="1"/>
+    <w:lsdException w:name="annotation subject" w:semiHidden="1" w:unhideWhenUsed="1"/>
+    <w:lsdException w:name="No List" w:semiHidden="1" w:unhideWhenUsed="1"/>
+    <w:lsdException w:name="Outline List 1" w:semiHidden="1" w:unhideWhenUsed="1"/>
+    <w:lsdException w:name="Outline List 2" w:semiHidden="1" w:unhideWhenUsed="1"/>
+    <w:lsdException w:name="Outline List 3" w:semiHidden="1" w:unhideWhenUsed="1"/>
+    <w:lsdException w:name="Table Simple 1" w:semiHidden="1" w:unhideWhenUsed="1"/>
+    <w:lsdException w:name="Table Simple 2" w:semiHidden="1" w:unhideWhenUsed="1"/>
+    <w:lsdException w:name="Table Simple 3" w:semiHidden="1" w:unhideWhenUsed="1"/>
+    <w:lsdException w:name="Table Classic 1" w:semiHidden="1" w:unhideWhenUsed="1"/>
+    <w:lsdException w:name="Table Classic 2" w:semiHidden="1" w:unhideWhenUsed="1"/>
+    <w:lsdException w:name="Table Classic 3" w:semiHidden="1" w:unhideWhenUsed="1"/>
+    <w:lsdException w:name="Table Classic 4" w:semiHidden="1" w:unhideWhenUsed="1"/>
+    <w:lsdException w:name="Table Colorful 1" w:semiHidden="1" w:unhideWhenUsed="1"/>
+    <w:lsdException w:name="Table Colorful 2" w:semiHidden="1" w:unhideWhenUsed="1"/>
+    <w:lsdException w:name="Table Colorful 3" w:semiHidden="1" w:unhideWhenUsed="1"/>
+    <w:lsdException w:name="Table Columns 1" w:semiHidden="1" w:unhideWhenUsed="1"/>
+    <w:lsdException w:name="Table Columns 2" w:semiHidden="1" w:unhideWhenUsed="1"/>
+    <w:lsdException w:name="Table Columns 3" w:semiHidden="1" w:unhideWhenUsed="1"/>
+    <w:lsdException w:name="Table Columns 4" w:semiHidden="1" w:unhideWhenUsed="1"/>
+    <w:lsdException w:name="Table Columns 5" w:semiHidden="1" w:unhideWhenUsed="1"/>
+    <w:lsdException w:name="Table Grid 1" w:semiHidden="1" w:unhideWhenUsed="1"/>
+    <w:lsdException w:name="Table Grid 2" w:semiHidden="1" w:unhideWhenUsed="1"/>
+    <w:lsdException w:name="Table Grid 3" w:semiHidden="1" w:unhideWhenUsed="1"/>
+    <w:lsdException w:name="Table Grid 4" w:semiHidden="1" w:unhideWhenUsed="1"/>
+    <w:lsdException w:name="Table Grid 5" w:semiHidden="1" w:unhideWhenUsed="1"/>
+    <w:lsdException w:name="Table Grid 6" w:semiHidden="1" w:unhideWhenUsed="1"/>
+    <w:lsdException w:name="Table Grid 7" w:semiHidden="1" w:unhideWhenUsed="1"/>
+    <w:lsdException w:name="Table Grid 8" w:semiHidden="1" w:unhideWhenUsed="1"/>
+    <w:lsdException w:name="Table List 1" w:semiHidden="1" w:unhideWhenUsed="1"/>
+    <w:lsdException w:name="Table List 2" w:semiHidden="1" w:unhideWhenUsed="1"/>
+    <w:lsdException w:name="Table List 3" w:semiHidden="1" w:unhideWhenUsed="1"/>
+    <w:lsdException w:name="Table List 4" w:semiHidden="1" w:unhideWhenUsed="1"/>
+    <w:lsdException w:name="Table List 5" w:semiHidden="1" w:unhideWhenUsed="1"/>
+    <w:lsdException w:name="Table List 6" w:semiHidden="1" w:unhideWhenUsed="1"/>
+    <w:lsdException w:name="Table List 7" w:semiHidden="1" w:unhideWhenUsed="1"/>
+    <w:lsdException w:name="Table List 8" w:semiHidden="1" w:unhideWhenUsed="1"/>
+    <w:lsdException w:name="Table 3D effects 1" w:semiHidden="1" w:unhideWhenUsed="1"/>
+    <w:lsdException w:name="Table 3D effects 2" w:semiHidden="1" w:unhideWhenUsed="1"/>
+    <w:lsdException w:name="Table 3D effects 3" w:semiHidden="1" w:unhideWhenUsed="1"/>
+    <w:lsdException w:name="Table Contemporary" w:semiHidden="1" w:unhideWhenUsed="1"/>
+    <w:lsdException w:name="Table Elegant" w:semiHidden="1" w:unhideWhenUsed="1"/>
+    <w:lsdException w:name="Table Professional" w:semiHidden="1" w:unhideWhenUsed="1"/>
+    <w:lsdException w:name="Table Subtle 1" w:semiHidden="1" w:unhideWhenUsed="1"/>
+    <w:lsdException w:name="Table Subtle 2" w:semiHidden="1" w:unhideWhenUsed="1"/>
+    <w:lsdException w:name="Table Web 1" w:semiHidden="1" w:unhideWhenUsed="1"/>
+    <w:lsdException w:name="Table Web 2" w:semiHidden="1" w:unhideWhenUsed="1"/>
+    <w:lsdException w:name="Table Web 3" w:semiHidden="1" w:unhideWhenUsed="1"/>
+    <w:lsdException w:name="Balloon Text" w:semiHidden="1" w:unhideWhenUsed="1"/>
+    <w:lsdException w:name="Table Grid" w:semiHidden="1" w:uiPriority="39" w:unhideWhenUsed="1"/>
+    <w:lsdException w:name="Table Theme" w:semiHidden="1" w:unhideWhenUsed="1"/>
+    <w:lsdException w:name="Placeholder Text" w:semiHidden="1"/>
+    <w:lsdException w:name="No Spacing" w:uiPriority="1" w:qFormat="1"/>
+    <w:lsdException w:name="Light Shading" w:uiPriority="60"/>
+    <w:lsdException w:name="Light List" w:uiPriority="61"/>
+    <w:lsdException w:name="Light Grid" w:uiPriority="62"/>
+    <w:lsdException w:name="Medium Shading 1" w:uiPriority="63"/>
+    <w:lsdException w:name="Medium Shading 2" w:uiPriority="64"/>
+    <w:lsdException w:name="Medium List 1" w:uiPriority="65"/>
+    <w:lsdException w:name="Medium List 2" w:uiPriority="66"/>
+    <w:lsdException w:name="Medium Grid 1" w:uiPriority="67"/>
+    <w:lsdException w:name="Medium Grid 2" w:uiPriority="68"/>
+    <w:lsdException w:name="Medium Grid 3" w:uiPriority="69"/>
+    <w:lsdException w:name="Dark List" w:uiPriority="70"/>
+    <w:lsdException w:name="Colorful Shading" w:uiPriority="71"/>
+    <w:lsdException w:name="Colorful List" w:uiPriority="72"/>
+    <w:lsdException w:name="Colorful Grid" w:uiPriority="73"/>
+    <w:lsdException w:name="Light Shading Accent 1" w:uiPriority="60"/>
+    <w:lsdException w:name="Light List Accent 1" w:uiPriority="61"/>
+    <w:lsdException w:name="Light Grid Accent 1" w:uiPriority="62"/>
+    <w:lsdException w:name="Medium Shading 1 Accent 1" w:uiPriority="63"/>
+    <w:lsdException w:name="Medium Shading 2 Accent 1" w:uiPriority="64"/>
+    <w:lsdException w:name="Medium List 1 Accent 1" w:uiPriority="65"/>
+    <w:lsdException w:name="Revision" w:semiHidden="1"/>
+    <w:lsdException w:name="List Paragraph" w:uiPriority="34" w:qFormat="1"/>
+    <w:lsdException w:name="Quote" w:uiPriority="29" w:qFormat="1"/>
+    <w:lsdException w:name="Intense Quote" w:uiPriority="30" w:qFormat="1"/>
+    <w:lsdException w:name="Medium List 2 Accent 1" w:uiPriority="66"/>
+    <w:lsdException w:name="Medium Grid 1 Accent 1" w:uiPriority="67"/>
+    <w:lsdException w:name="Medium Grid 2 Accent 1" w:uiPriority="68"/>
+    <w:lsdException w:name="Medium Grid 3 Accent 1" w:uiPriority="69"/>
+    <w:lsdException w:name="Dark List Accent 1" w:uiPriority="70"/>
+    <w:lsdException w:name="Colorful Shading Accent 1" w:uiPriority="71"/>
+    <w:lsdException w:name="Colorful List Accent 1" w:uiPriority="72"/>
+    <w:lsdException w:name="Colorful Grid Accent 1" w:uiPriority="73"/>
+    <w:lsdException w:name="Light Shading Accent 2" w:uiPriority="60"/>
+    <w:lsdException w:name="Light List Accent 2" w:uiPriority="61"/>
+    <w:lsdException w:name="Light Grid Accent 2" w:uiPriority="62"/>
+    <w:lsdException w:name="Medium Shading 1 Accent 2" w:uiPriority="63"/>
+    <w:lsdException w:name="Medium Shading 2 Accent 2" w:uiPriority="64"/>
+    <w:lsdException w:name="Medium List 1 Accent 2" w:uiPriority="65"/>
+    <w:lsdException w:name="Medium List 2 Accent 2" w:uiPriority="66"/>
+    <w:lsdException w:name="Medium Grid 1 Accent 2" w:uiPriority="67"/>
+    <w:lsdException w:name="Medium Grid 2 Accent 2" w:uiPriority="68"/>
+    <w:lsdException w:name="Medium Grid 3 Accent 2" w:uiPriority="69"/>
+    <w:lsdException w:name="Dark List Accent 2" w:uiPriority="70"/>
+    <w:lsdException w:name="Colorful Shading Accent 2" w:uiPriority="71"/>
+    <w:lsdException w:name="Colorful List Accent 2" w:uiPriority="72"/>
+    <w:lsdException w:name="Colorful Grid Accent 2" w:uiPriority="73"/>
+    <w:lsdException w:name="Light Shading Accent 3" w:uiPriority="60"/>
+    <w:lsdException w:name="Light List Accent 3" w:uiPriority="61"/>
+    <w:lsdException w:name="Light Grid Accent 3" w:uiPriority="62"/>
+    <w:lsdException w:name="Medium Shading 1 Accent 3" w:uiPriority="63"/>
+    <w:lsdException w:name="Medium Shading 2 Accent 3" w:uiPriority="64"/>
+    <w:lsdException w:name="Medium List 1 Accent 3" w:uiPriority="65"/>
+    <w:lsdException w:name="Medium List 2 Accent 3" w:uiPriority="66"/>
+    <w:lsdException w:name="Medium Grid 1 Accent 3" w:uiPriority="67"/>
+    <w:lsdException w:name="Medium Grid 2 Accent 3" w:uiPriority="68"/>
+    <w:lsdException w:name="Medium Grid 3 Accent 3" w:uiPriority="69"/>
+    <w:lsdException w:name="Dark List Accent 3" w:uiPriority="70"/>
+    <w:lsdException w:name="Colorful Shading Accent 3" w:uiPriority="71"/>
+    <w:lsdException w:name="Colorful List Accent 3" w:uiPriority="72"/>
+    <w:lsdException w:name="Colorful Grid Accent 3" w:uiPriority="73"/>
+    <w:lsdException w:name="Light Shading Accent 4" w:uiPriority="60"/>
+    <w:lsdException w:name="Light List Accent 4" w:uiPriority="61"/>
+    <w:lsdException w:name="Light Grid Accent 4" w:uiPriority="62"/>
+    <w:lsdException w:name="Medium Shading 1 Accent 4" w:uiPriority="63"/>
+    <w:lsdException w:name="Medium Shading 2 Accent 4" w:uiPriority="64"/>
+    <w:lsdException w:name="Medium List 1 Accent 4" w:uiPriority="65"/>
+    <w:lsdException w:name="Medium List 2 Accent 4" w:uiPriority="66"/>
+    <w:lsdException w:name="Medium Grid 1 Accent 4" w:uiPriority="67"/>
+    <w:lsdException w:name="Medium Grid 2 Accent 4" w:uiPriority="68"/>
+    <w:lsdException w:name="Medium Grid 3 Accent 4" w:uiPriority="69"/>
+    <w:lsdException w:name="Dark List Accent 4" w:uiPriority="70"/>
+    <w:lsdException w:name="Colorful Shading Accent 4" w:uiPriority="71"/>
+    <w:lsdException w:name="Colorful List Accent 4" w:uiPriority="72"/>
+    <w:lsdException w:name="Colorful Grid Accent 4" w:uiPriority="73"/>
+    <w:lsdException w:name="Light Shading Accent 5" w:uiPriority="60"/>
+    <w:lsdException w:name="Light List Accent 5" w:uiPriority="61"/>
+    <w:lsdException w:name="Light Grid Accent 5" w:uiPriority="62"/>
+    <w:lsdException w:name="Medium Shading 1 Accent 5" w:uiPriority="63"/>
+    <w:lsdException w:name="Medium Shading 2 Accent 5" w:uiPriority="64"/>
+    <w:lsdException w:name="Medium List 1 Accent 5" w:uiPriority="65"/>
+    <w:lsdException w:name="Medium List 2 Accent 5" w:uiPriority="66"/>
+    <w:lsdException w:name="Medium Grid 1 Accent 5" w:uiPriority="67"/>
+    <w:lsdException w:name="Medium Grid 2 Accent 5" w:uiPriority="68"/>
+    <w:lsdException w:name="Medium Grid 3 Accent 5" w:uiPriority="69"/>
+    <w:lsdException w:name="Dark List Accent 5" w:uiPriority="70"/>
+    <w:lsdException w:name="Colorful Shading Accent 5" w:uiPriority="71"/>
+    <w:lsdException w:name="Colorful List Accent 5" w:uiPriority="72"/>
+    <w:lsdException w:name="Colorful Grid Accent 5" w:uiPriority="73"/>
+    <w:lsdException w:name="Light Shading Accent 6" w:uiPriority="60"/>
+    <w:lsdException w:name="Light List Accent 6" w:uiPriority="61"/>
+    <w:lsdException w:name="Light Grid Accent 6" w:uiPriority="62"/>
+    <w:lsdException w:name="Medium Shading 1 Accent 6" w:uiPriority="63"/>
+    <w:lsdException w:name="Medium Shading 2 Accent 6" w:uiPriority="64"/>
+    <w:lsdException w:name="Medium List 1 Accent 6" w:uiPriority="65"/>
+    <w:lsdException w:name="Medium List 2 Accent 6" w:uiPriority="66"/>
+    <w:lsdException w:name="Medium Grid 1 Accent 6" w:uiPriority="67"/>
+    <w:lsdException w:name="Medium Grid 2 Accent 6" w:uiPriority="68"/>
+    <w:lsdException w:name="Medium Grid 3 Accent 6" w:uiPriority="69"/>
+    <w:lsdException w:name="Dark List Accent 6" w:uiPriority="70"/>
+    <w:lsdException w:name="Colorful Shading Accent 6" w:uiPriority="71"/>
+    <w:lsdException w:name="Colorful List Accent 6" w:uiPriority="72"/>
+    <w:lsdException w:name="Colorful Grid Accent 6" w:uiPriority="73"/>
+    <w:lsdException w:name="Subtle Emphasis" w:uiPriority="19" w:qFormat="1"/>
+    <w:lsdException w:name="Intense Emphasis" w:uiPriority="21" w:qFormat="1"/>
+    <w:lsdException w:name="Subtle Reference" w:uiPriority="31" w:qFormat="1"/>
+    <w:lsdException w:name="Intense Reference" w:uiPriority="32" w:qFormat="1"/>
+    <w:lsdException w:name="Book Title" w:uiPriority="33" w:qFormat="1"/>
+    <w:lsdException w:name="Bibliography" w:semiHidden="1" w:uiPriority="37" w:unhideWhenUsed="1"/>
+    <w:lsdException w:name="TOC Heading" w:semiHidden="1" w:uiPriority="39" w:unhideWhenUsed="1" w:qFormat="1"/>
+    <w:lsdException w:name="Plain Table 1" w:uiPriority="41"/>
+    <w:lsdException w:name="Plain Table 2" w:uiPriority="42"/>
+    <w:lsdException w:name="Plain Table 3" w:uiPriority="43"/>
+    <w:lsdException w:name="Plain Table 4" w:uiPriority="44"/>
+    <w:lsdException w:name="Plain Table 5" w:uiPriority="45"/>
+    <w:lsdException w:name="Grid Table Light" w:uiPriority="40"/>
+    <w:lsdException w:name="Grid Table 1 Light" w:uiPriority="46"/>
+    <w:lsdException w:name="Grid Table 2" w:uiPriority="47"/>
+    <w:lsdException w:name="Grid Table 3" w:uiPriority="48"/>
+    <w:lsdException w:name="Grid Table 4" w:uiPriority="49"/>
+    <w:lsdException w:name="Grid Table 5 Dark" w:uiPriority="50"/>
+    <w:lsdException w:name="Grid Table 6 Colorful" w:uiPriority="51"/>
+    <w:lsdException w:name="Grid Table 7 Colorful" w:uiPriority="52"/>
+    <w:lsdException w:name="Grid Table 1 Light Accent 1" w:uiPriority="46"/>
+    <w:lsdException w:name="Grid Table 2 Accent 1" w:uiPriority="47"/>
+    <w:lsdException w:name="Grid Table 3 Accent 1" w:uiPriority="48"/>
+    <w:lsdException w:name="Grid Table 4 Accent 1" w:uiPriority="49"/>
+    <w:lsdException w:name="Grid Table 5 Dark Accent 1" w:uiPriority="50"/>
+    <w:lsdException w:name="Grid Table 6 Colorful Accent 1" w:uiPriority="51"/>
+    <w:lsdException w:name="Grid Table 7 Colorful Accent 1" w:uiPriority="52"/>
+    <w:lsdException w:name="Grid Table 1 Light Accent 2" w:uiPriority="46"/>
+    <w:lsdException w:name="Grid Table 2 Accent 2" w:uiPriority="47"/>
+    <w:lsdException w:name="Grid Table 3 Accent 2" w:uiPriority="48"/>
+    <w:lsdException w:name="Grid Table 4 Accent 2" w:uiPriority="49"/>
+    <w:lsdException w:name="Grid Table 5 Dark Accent 2" w:uiPriority="50"/>
+    <w:lsdException w:name="Grid Table 6 Colorful Accent 2" w:uiPriority="51"/>
+    <w:lsdException w:name="Grid Table 7 Colorful Accent 2" w:uiPriority="52"/>
+    <w:lsdException w:name="Grid Table 1 Light Accent 3" w:uiPriority="46"/>
+    <w:lsdException w:name="Grid Table 2 Accent 3" w:uiPriority="47"/>
+    <w:lsdException w:name="Grid Table 3 Accent 3" w:uiPriority="48"/>
+    <w:lsdException w:name="Grid Table 4 Accent 3" w:uiPriority="49"/>
+    <w:lsdException w:name="Grid Table 5 Dark Accent 3" w:uiPriority="50"/>
+    <w:lsdException w:name="Grid Table 6 Colorful Accent 3" w:uiPriority="51"/>
+    <w:lsdException w:name="Grid Table 7 Colorful Accent 3" w:uiPriority="52"/>
+    <w:lsdException w:name="Grid Table 1 Light Accent 4" w:uiPriority="46"/>
+    <w:lsdException w:name="Grid Table 2 Accent 4" w:uiPriority="47"/>
+    <w:lsdException w:name="Grid Table 3 Accent 4" w:uiPriority="48"/>
+    <w:lsdException w:name="Grid Table 4 Accent 4" w:uiPriority="49"/>
+    <w:lsdException w:name="Grid Table 5 Dark Accent 4" w:uiPriority="50"/>
+    <w:lsdException w:name="Grid Table 6 Colorful Accent 4" w:uiPriority="51"/>
+    <w:lsdException w:name="Grid Table 7 Colorful Accent 4" w:uiPriority="52"/>
+    <w:lsdException w:name="Grid Table 1 Light Accent 5" w:uiPriority="46"/>
+    <w:lsdException w:name="Grid Table 2 Accent 5" w:uiPriority="47"/>
+    <w:lsdException w:name="Grid Table 3 Accent 5" w:uiPriority="48"/>
+    <w:lsdException w:name="Grid Table 4 Accent 5" w:uiPriority="49"/>
+    <w:lsdException w:name="Grid Table 5 Dark Accent 5" w:uiPriority="50"/>
+    <w:lsdException w:name="Grid Table 6 Colorful Accent 5" w:uiPriority="51"/>
+    <w:lsdException w:name="Grid Table 7 Colorful Accent 5" w:uiPriority="52"/>
+    <w:lsdException w:name="Grid Table 1 Light Accent 6" w:uiPriority="46"/>
+    <w:lsdException w:name="Grid Table 2 Accent 6" w:uiPriority="47"/>
+    <w:lsdException w:name="Grid Table 3 Accent 6" w:uiPriority="48"/>
+    <w:lsdException w:name="Grid Table 4 Accent 6" w:uiPriority="49"/>
+    <w:lsdException w:name="Grid Table 5 Dark Accent 6" w:uiPriority="50"/>
+    <w:lsdException w:name="Grid Table 6 Colorful Accent 6" w:uiPriority="51"/>
+    <w:lsdException w:name="Grid Table 7 Colorful Accent 6" w:uiPriority="52"/>
+    <w:lsdException w:name="List Table 1 Light" w:uiPriority="46"/>
+    <w:lsdException w:name="List Table 2" w:uiPriority="47"/>
+    <w:lsdException w:name="List Table 3" w:uiPriority="48"/>
+    <w:lsdException w:name="List Table 4" w:uiPriority="49"/>
+    <w:lsdException w:name="List Table 5 Dark" w:uiPriority="50"/>
+    <w:lsdException w:name="List Table 6 Colorful" w:uiPriority="51"/>
+    <w:lsdException w:name="List Table 7 Colorful" w:uiPriority="52"/>
+    <w:lsdException w:name="List Table 1 Light Accent 1" w:uiPriority="46"/>
+    <w:lsdException w:name="List Table 2 Accent 1" w:uiPriority="47"/>
+    <w:lsdException w:name="List Table 3 Accent 1" w:uiPriority="48"/>
+    <w:lsdException w:name="List Table 4 Accent 1" w:uiPriority="49"/>
+    <w:lsdException w:name="List Table 5 Dark Accent 1" w:uiPriority="50"/>
+    <w:lsdException w:name="List Table 6 Colorful Accent 1" w:uiPriority="51"/>
+    <w:lsdException w:name="List Table 7 Colorful Accent 1" w:uiPriority="52"/>
+    <w:lsdException w:name="List Table 1 Light Accent 2" w:uiPriority="46"/>
+    <w:lsdException w:name="List Table 2 Accent 2" w:uiPriority="47"/>
+    <w:lsdException w:name="List Table 3 Accent 2" w:uiPriority="48"/>
+    <w:lsdException w:name="List Table 4 Accent 2" w:uiPriority="49"/>
+    <w:lsdException w:name="List Table 5 Dark Accent 2" w:uiPriority="50"/>
+    <w:lsdException w:name="List Table 6 Colorful Accent 2" w:uiPriority="51"/>
+    <w:lsdException w:name="List Table 7 Colorful Accent 2" w:uiPriority="52"/>
+    <w:lsdException w:name="List Table 1 Light Accent 3" w:uiPriority="46"/>
+    <w:lsdException w:name="List Table 2 Accent 3" w:uiPriority="47"/>
+    <w:lsdException w:name="List Table 3 Accent 3" w:uiPriority="48"/>
+    <w:lsdException w:name="List Table 4 Accent 3" w:uiPriority="49"/>
+    <w:lsdException w:name="List Table 5 Dark Accent 3" w:uiPriority="50"/>
+    <w:lsdException w:name="List Table 6 Colorful Accent 3" w:uiPriority="51"/>
+    <w:lsdException w:name="List Table 7 Colorful Accent 3" w:uiPriority="52"/>
+    <w:lsdException w:name="List Table 1 Light Accent 4" w:uiPriority="46"/>
+    <w:lsdException w:name="List Table 2 Accent 4" w:uiPriority="47"/>
+    <w:lsdException w:name="List Table 3 Accent 4" w:uiPriority="48"/>
+    <w:lsdException w:name="List Table 4 Accent 4" w:uiPriority="49"/>
+    <w:lsdException w:name="List Table 5 Dark Accent 4" w:uiPriority="50"/>
+    <w:lsdException w:name="List Table 6 Colorful Accent 4" w:uiPriority="51"/>
+    <w:lsdException w:name="List Table 7 Colorful Accent 4" w:uiPriority="52"/>
+    <w:lsdException w:name="List Table 1 Light Accent 5" w:uiPriority="46"/>
+    <w:lsdException w:name="List Table 2 Accent 5" w:uiPriority="47"/>
+    <w:lsdException w:name="List Table 3 Accent 5" w:uiPriority="48"/>
+    <w:lsdException w:name="List Table 4 Accent 5" w:uiPriority="49"/>
+    <w:lsdException w:name="List Table 5 Dark Accent 5" w:uiPriority="50"/>
+    <w:lsdException w:name="List Table 6 Colorful Accent 5" w:uiPriority="51"/>
+    <w:lsdException w:name="List Table 7 Colorful Accent 5" w:uiPriority="52"/>
+    <w:lsdException w:name="List Table 1 Light Accent 6" w:uiPriority="46"/>
+    <w:lsdException w:name="List Table 2 Accent 6" w:uiPriority="47"/>
+    <w:lsdException w:name="List Table 3 Accent 6" w:uiPriority="48"/>
+    <w:lsdException w:name="List Table 4 Accent 6" w:uiPriority="49"/>
+    <w:lsdException w:name="List Table 5 Dark Accent 6" w:uiPriority="50"/>
+    <w:lsdException w:name="List Table 6 Colorful Accent 6" w:uiPriority="51"/>
+    <w:lsdException w:name="List Table 7 Colorful Accent 6" w:uiPriority="52"/>
+    <w:lsdException w:name="Mention" w:semiHidden="1" w:unhideWhenUsed="1"/>
+    <w:lsdException w:name="Smart Hyperlink" w:semiHidden="1" w:unhideWhenUsed="1"/>
+    <w:lsdException w:name="Hashtag" w:semiHidden="1" w:unhideWhenUsed="1"/>
+    <w:lsdException w:name="Unresolved Mention" w:semiHidden="1" w:unhideWhenUsed="1"/>
+    <w:lsdException w:name="Smart Link" w:semiHidden="1" w:unhideWhenUsed="1"/>
   </w:latentStyles>
   <w:style w:type="paragraph" w:default="1" w:styleId="Normal">
     <w:name w:val="Normal"/>
@@ -2664,7 +2649,7 @@
   <a:extraClrSchemeLst/>
   <a:extLst>
     <a:ext uri="{05A4C25C-085E-4340-85A3-A5531E510DB2}">
-      <thm15:themeFamily xmlns="" xmlns:thm15="http://schemas.microsoft.com/office/thememl/2012/main" name="Office Theme" id="{62F939B6-93AF-4DB8-9C6B-D6C7DFDC589F}" vid="{4A3C46E8-61CC-4603-A589-7422A47A8E4A}"/>
+      <thm15:themeFamily xmlns:thm15="http://schemas.microsoft.com/office/thememl/2012/main" name="Office Theme" id="{62F939B6-93AF-4DB8-9C6B-D6C7DFDC589F}" vid="{4A3C46E8-61CC-4603-A589-7422A47A8E4A}"/>
     </a:ext>
   </a:extLst>
 </a:theme>
@@ -2675,7 +2660,7 @@
 </file>
 
 <file path=customXml/itemProps1.xml><?xml version="1.0" encoding="utf-8"?>
-<ds:datastoreItem xmlns:ds="http://schemas.openxmlformats.org/officeDocument/2006/customXml" ds:itemID="{13B19F60-557B-4D63-A697-347FFC1D2974}">
+<ds:datastoreItem xmlns:ds="http://schemas.openxmlformats.org/officeDocument/2006/customXml" ds:itemID="{0C043929-6CBF-4FC6-89CC-F3FBF69A2F2D}">
   <ds:schemaRefs>
     <ds:schemaRef ds:uri="http://schemas.openxmlformats.org/officeDocument/2006/bibliography"/>
   </ds:schemaRefs>

</xml_diff>